<commit_message>
TFS 12841 - Add Delay in Update Quality SP
git-tfs-id: [https://tfs.omnicloud.local/tfs/cco%20program/]$/eCoaching_V2;C41333
</commit_message>
<xml_diff>
--- a/Unit Test/DB/CCO_eCoaching_Log_Quality_Load_DB_UTD.docx
+++ b/Unit Test/DB/CCO_eCoaching_Log_Quality_Load_DB_UTD.docx
@@ -257,7 +257,7 @@
           <w:sz w:val="18"/>
           <w:szCs w:val="18"/>
         </w:rPr>
-        <w:t>April 4, 2018</w:t>
+        <w:t>December 5, 2018</w:t>
       </w:r>
       <w:r>
         <w:rPr>
@@ -1200,6 +1200,72 @@
           <w:p>
             <w:r>
               <w:t xml:space="preserve">TFS 10524 Move apps away from E Drive </w:t>
+            </w:r>
+          </w:p>
+        </w:tc>
+        <w:tc>
+          <w:tcPr>
+            <w:tcW w:w="0" w:type="auto"/>
+            <w:tcBorders>
+              <w:top w:val="single" w:sz="6" w:space="0" w:color="C0C0C0"/>
+              <w:left w:val="single" w:sz="6" w:space="0" w:color="C0C0C0"/>
+              <w:bottom w:val="single" w:sz="6" w:space="0" w:color="C0C0C0"/>
+              <w:right w:val="single" w:sz="6" w:space="0" w:color="C0C0C0"/>
+            </w:tcBorders>
+          </w:tcPr>
+          <w:p>
+            <w:r>
+              <w:t>Susmitha Palacherla</w:t>
+            </w:r>
+          </w:p>
+        </w:tc>
+      </w:tr>
+      <w:tr>
+        <w:tc>
+          <w:tcPr>
+            <w:tcW w:w="0" w:type="auto"/>
+            <w:tcBorders>
+              <w:top w:val="single" w:sz="6" w:space="0" w:color="C0C0C0"/>
+              <w:left w:val="single" w:sz="6" w:space="0" w:color="C0C0C0"/>
+              <w:bottom w:val="single" w:sz="6" w:space="0" w:color="C0C0C0"/>
+              <w:right w:val="single" w:sz="6" w:space="0" w:color="C0C0C0"/>
+            </w:tcBorders>
+          </w:tcPr>
+          <w:p>
+            <w:r>
+              <w:t>12/4/2018</w:t>
+            </w:r>
+          </w:p>
+        </w:tc>
+        <w:tc>
+          <w:tcPr>
+            <w:tcW w:w="0" w:type="auto"/>
+            <w:tcBorders>
+              <w:top w:val="single" w:sz="6" w:space="0" w:color="C0C0C0"/>
+              <w:left w:val="single" w:sz="6" w:space="0" w:color="C0C0C0"/>
+              <w:bottom w:val="single" w:sz="6" w:space="0" w:color="C0C0C0"/>
+              <w:right w:val="single" w:sz="6" w:space="0" w:color="C0C0C0"/>
+            </w:tcBorders>
+          </w:tcPr>
+          <w:p>
+            <w:r>
+              <w:t>12.0</w:t>
+            </w:r>
+          </w:p>
+        </w:tc>
+        <w:tc>
+          <w:tcPr>
+            <w:tcW w:w="0" w:type="auto"/>
+            <w:tcBorders>
+              <w:top w:val="single" w:sz="6" w:space="0" w:color="C0C0C0"/>
+              <w:left w:val="single" w:sz="6" w:space="0" w:color="C0C0C0"/>
+              <w:bottom w:val="single" w:sz="6" w:space="0" w:color="C0C0C0"/>
+              <w:right w:val="single" w:sz="6" w:space="0" w:color="C0C0C0"/>
+            </w:tcBorders>
+          </w:tcPr>
+          <w:p>
+            <w:r>
+              <w:t>TFS 12841 - Add Delay in Update Quality SP</w:t>
             </w:r>
           </w:p>
         </w:tc>
@@ -1307,7 +1373,7 @@
           <w:r>
             <w:fldChar w:fldCharType="separate"/>
           </w:r>
-          <w:hyperlink w:anchor="_Toc510613618" w:history="1">
+          <w:hyperlink w:anchor="_Toc531755475" w:history="1">
             <w:r>
               <w:rPr>
                 <w:rStyle w:val="Hyperlink"/>
@@ -1350,7 +1416,7 @@
                 <w:noProof/>
                 <w:webHidden/>
               </w:rPr>
-              <w:instrText xml:space="preserve"> PAGEREF _Toc510613618 \h </w:instrText>
+              <w:instrText xml:space="preserve"> PAGEREF _Toc531755475 \h </w:instrText>
             </w:r>
             <w:r>
               <w:rPr>
@@ -1395,7 +1461,7 @@
               <w:szCs w:val="22"/>
             </w:rPr>
           </w:pPr>
-          <w:hyperlink w:anchor="_Toc510613619" w:history="1">
+          <w:hyperlink w:anchor="_Toc531755476" w:history="1">
             <w:r>
               <w:rPr>
                 <w:rStyle w:val="Hyperlink"/>
@@ -1438,7 +1504,7 @@
                 <w:noProof/>
                 <w:webHidden/>
               </w:rPr>
-              <w:instrText xml:space="preserve"> PAGEREF _Toc510613619 \h </w:instrText>
+              <w:instrText xml:space="preserve"> PAGEREF _Toc531755476 \h </w:instrText>
             </w:r>
             <w:r>
               <w:rPr>
@@ -1483,7 +1549,7 @@
               <w:szCs w:val="22"/>
             </w:rPr>
           </w:pPr>
-          <w:hyperlink w:anchor="_Toc510613620" w:history="1">
+          <w:hyperlink w:anchor="_Toc531755477" w:history="1">
             <w:r>
               <w:rPr>
                 <w:rStyle w:val="Hyperlink"/>
@@ -1526,7 +1592,7 @@
                 <w:noProof/>
                 <w:webHidden/>
               </w:rPr>
-              <w:instrText xml:space="preserve"> PAGEREF _Toc510613620 \h </w:instrText>
+              <w:instrText xml:space="preserve"> PAGEREF _Toc531755477 \h </w:instrText>
             </w:r>
             <w:r>
               <w:rPr>
@@ -1571,7 +1637,7 @@
               <w:szCs w:val="22"/>
             </w:rPr>
           </w:pPr>
-          <w:hyperlink w:anchor="_Toc510613621" w:history="1">
+          <w:hyperlink w:anchor="_Toc531755478" w:history="1">
             <w:r>
               <w:rPr>
                 <w:rStyle w:val="Hyperlink"/>
@@ -1614,7 +1680,7 @@
                 <w:noProof/>
                 <w:webHidden/>
               </w:rPr>
-              <w:instrText xml:space="preserve"> PAGEREF _Toc510613621 \h </w:instrText>
+              <w:instrText xml:space="preserve"> PAGEREF _Toc531755478 \h </w:instrText>
             </w:r>
             <w:r>
               <w:rPr>
@@ -1659,7 +1725,7 @@
               <w:szCs w:val="22"/>
             </w:rPr>
           </w:pPr>
-          <w:hyperlink w:anchor="_Toc510613622" w:history="1">
+          <w:hyperlink w:anchor="_Toc531755479" w:history="1">
             <w:r>
               <w:rPr>
                 <w:rStyle w:val="Hyperlink"/>
@@ -1702,7 +1768,7 @@
                 <w:noProof/>
                 <w:webHidden/>
               </w:rPr>
-              <w:instrText xml:space="preserve"> PAGEREF _Toc510613622 \h </w:instrText>
+              <w:instrText xml:space="preserve"> PAGEREF _Toc531755479 \h </w:instrText>
             </w:r>
             <w:r>
               <w:rPr>
@@ -1747,7 +1813,7 @@
               <w:szCs w:val="22"/>
             </w:rPr>
           </w:pPr>
-          <w:hyperlink w:anchor="_Toc510613623" w:history="1">
+          <w:hyperlink w:anchor="_Toc531755480" w:history="1">
             <w:r>
               <w:rPr>
                 <w:rStyle w:val="Hyperlink"/>
@@ -1790,7 +1856,7 @@
                 <w:noProof/>
                 <w:webHidden/>
               </w:rPr>
-              <w:instrText xml:space="preserve"> PAGEREF _Toc510613623 \h </w:instrText>
+              <w:instrText xml:space="preserve"> PAGEREF _Toc531755480 \h </w:instrText>
             </w:r>
             <w:r>
               <w:rPr>
@@ -1835,7 +1901,7 @@
               <w:szCs w:val="22"/>
             </w:rPr>
           </w:pPr>
-          <w:hyperlink w:anchor="_Toc510613624" w:history="1">
+          <w:hyperlink w:anchor="_Toc531755481" w:history="1">
             <w:r>
               <w:rPr>
                 <w:rStyle w:val="Hyperlink"/>
@@ -1878,7 +1944,7 @@
                 <w:noProof/>
                 <w:webHidden/>
               </w:rPr>
-              <w:instrText xml:space="preserve"> PAGEREF _Toc510613624 \h </w:instrText>
+              <w:instrText xml:space="preserve"> PAGEREF _Toc531755481 \h </w:instrText>
             </w:r>
             <w:r>
               <w:rPr>
@@ -1923,7 +1989,7 @@
               <w:szCs w:val="22"/>
             </w:rPr>
           </w:pPr>
-          <w:hyperlink w:anchor="_Toc510613625" w:history="1">
+          <w:hyperlink w:anchor="_Toc531755482" w:history="1">
             <w:r>
               <w:rPr>
                 <w:rStyle w:val="Hyperlink"/>
@@ -1966,7 +2032,7 @@
                 <w:noProof/>
                 <w:webHidden/>
               </w:rPr>
-              <w:instrText xml:space="preserve"> PAGEREF _Toc510613625 \h </w:instrText>
+              <w:instrText xml:space="preserve"> PAGEREF _Toc531755482 \h </w:instrText>
             </w:r>
             <w:r>
               <w:rPr>
@@ -2011,7 +2077,7 @@
               <w:szCs w:val="22"/>
             </w:rPr>
           </w:pPr>
-          <w:hyperlink w:anchor="_Toc510613626" w:history="1">
+          <w:hyperlink w:anchor="_Toc531755483" w:history="1">
             <w:r>
               <w:rPr>
                 <w:rStyle w:val="Hyperlink"/>
@@ -2054,7 +2120,7 @@
                 <w:noProof/>
                 <w:webHidden/>
               </w:rPr>
-              <w:instrText xml:space="preserve"> PAGEREF _Toc510613626 \h </w:instrText>
+              <w:instrText xml:space="preserve"> PAGEREF _Toc531755483 \h </w:instrText>
             </w:r>
             <w:r>
               <w:rPr>
@@ -2099,7 +2165,7 @@
               <w:szCs w:val="22"/>
             </w:rPr>
           </w:pPr>
-          <w:hyperlink w:anchor="_Toc510613627" w:history="1">
+          <w:hyperlink w:anchor="_Toc531755484" w:history="1">
             <w:r>
               <w:rPr>
                 <w:rStyle w:val="Hyperlink"/>
@@ -2142,7 +2208,7 @@
                 <w:noProof/>
                 <w:webHidden/>
               </w:rPr>
-              <w:instrText xml:space="preserve"> PAGEREF _Toc510613627 \h </w:instrText>
+              <w:instrText xml:space="preserve"> PAGEREF _Toc531755484 \h </w:instrText>
             </w:r>
             <w:r>
               <w:rPr>
@@ -2187,7 +2253,7 @@
               <w:szCs w:val="22"/>
             </w:rPr>
           </w:pPr>
-          <w:hyperlink w:anchor="_Toc510613628" w:history="1">
+          <w:hyperlink w:anchor="_Toc531755485" w:history="1">
             <w:r>
               <w:rPr>
                 <w:rStyle w:val="Hyperlink"/>
@@ -2230,7 +2296,7 @@
                 <w:noProof/>
                 <w:webHidden/>
               </w:rPr>
-              <w:instrText xml:space="preserve"> PAGEREF _Toc510613628 \h </w:instrText>
+              <w:instrText xml:space="preserve"> PAGEREF _Toc531755485 \h </w:instrText>
             </w:r>
             <w:r>
               <w:rPr>
@@ -2251,6 +2317,94 @@
                 <w:webHidden/>
               </w:rPr>
               <w:t>36</w:t>
+            </w:r>
+            <w:r>
+              <w:rPr>
+                <w:noProof/>
+                <w:webHidden/>
+              </w:rPr>
+              <w:fldChar w:fldCharType="end"/>
+            </w:r>
+          </w:hyperlink>
+        </w:p>
+        <w:p>
+          <w:pPr>
+            <w:pStyle w:val="TOC2"/>
+            <w:tabs>
+              <w:tab w:val="left" w:pos="880"/>
+              <w:tab w:val="right" w:leader="dot" w:pos="13670"/>
+            </w:tabs>
+            <w:rPr>
+              <w:rFonts w:asciiTheme="minorHAnsi" w:eastAsiaTheme="minorEastAsia" w:hAnsiTheme="minorHAnsi" w:cstheme="minorBidi"/>
+              <w:noProof/>
+              <w:sz w:val="22"/>
+              <w:szCs w:val="22"/>
+            </w:rPr>
+          </w:pPr>
+          <w:hyperlink w:anchor="_Toc531755486" w:history="1">
+            <w:r>
+              <w:rPr>
+                <w:rStyle w:val="Hyperlink"/>
+                <w:noProof/>
+              </w:rPr>
+              <w:t>12.</w:t>
+            </w:r>
+            <w:r>
+              <w:rPr>
+                <w:rFonts w:asciiTheme="minorHAnsi" w:eastAsiaTheme="minorEastAsia" w:hAnsiTheme="minorHAnsi" w:cstheme="minorBidi"/>
+                <w:noProof/>
+                <w:sz w:val="22"/>
+                <w:szCs w:val="22"/>
+              </w:rPr>
+              <w:tab/>
+            </w:r>
+            <w:r>
+              <w:rPr>
+                <w:rStyle w:val="Hyperlink"/>
+                <w:noProof/>
+              </w:rPr>
+              <w:t>TFS 12841 - Add Delay in Update Quality SP</w:t>
+            </w:r>
+            <w:r>
+              <w:rPr>
+                <w:noProof/>
+                <w:webHidden/>
+              </w:rPr>
+              <w:tab/>
+            </w:r>
+            <w:r>
+              <w:rPr>
+                <w:noProof/>
+                <w:webHidden/>
+              </w:rPr>
+              <w:fldChar w:fldCharType="begin"/>
+            </w:r>
+            <w:r>
+              <w:rPr>
+                <w:noProof/>
+                <w:webHidden/>
+              </w:rPr>
+              <w:instrText xml:space="preserve"> PAGEREF _Toc531755486 \h </w:instrText>
+            </w:r>
+            <w:r>
+              <w:rPr>
+                <w:noProof/>
+                <w:webHidden/>
+              </w:rPr>
+            </w:r>
+            <w:r>
+              <w:rPr>
+                <w:noProof/>
+                <w:webHidden/>
+              </w:rPr>
+              <w:fldChar w:fldCharType="separate"/>
+            </w:r>
+            <w:r>
+              <w:rPr>
+                <w:noProof/>
+                <w:webHidden/>
+              </w:rPr>
+              <w:t>37</w:t>
             </w:r>
             <w:r>
               <w:rPr>
@@ -2283,14 +2437,14 @@
     <w:p/>
     <w:p/>
     <w:p/>
+    <w:p>
+      <w:bookmarkStart w:id="15" w:name="_GoBack"/>
+      <w:bookmarkEnd w:id="15"/>
+    </w:p>
     <w:p/>
     <w:p/>
     <w:p/>
     <w:p/>
-    <w:p>
-      <w:bookmarkStart w:id="15" w:name="_GoBack"/>
-      <w:bookmarkEnd w:id="15"/>
-    </w:p>
     <w:p/>
     <w:p/>
     <w:p/>
@@ -2318,7 +2472,7 @@
         </w:numPr>
       </w:pPr>
       <w:bookmarkStart w:id="16" w:name="_Toc391395339"/>
-      <w:bookmarkStart w:id="17" w:name="_Toc510613618"/>
+      <w:bookmarkStart w:id="17" w:name="_Toc531755475"/>
       <w:r>
         <w:t>SCR 12</w:t>
       </w:r>
@@ -3005,7 +3159,7 @@
           <w:numId w:val="2"/>
         </w:numPr>
       </w:pPr>
-      <w:bookmarkStart w:id="18" w:name="_Toc510613619"/>
+      <w:bookmarkStart w:id="18" w:name="_Toc531755476"/>
       <w:r>
         <w:t>SCRs 12930 and 13054 to load and Display Verint Form name</w:t>
       </w:r>
@@ -3100,11 +3254,11 @@
           </w:tcPr>
           <w:p>
             <w:r>
-              <w:t xml:space="preserve">Program has requested that the Verint Form name be  displayed on the eCL review page. The value was previously not available in the database, so had to be added to the feed from verint, imported and stored in the eCL database and made </w:t>
+              <w:t xml:space="preserve">Program has requested that the Verint Form name be  displayed on the eCL review page. The value was previously not </w:t>
             </w:r>
             <w:r>
               <w:lastRenderedPageBreak/>
-              <w:t>available for the display in the review pages.</w:t>
+              <w:t>available in the database, so had to be added to the feed from verint, imported and stored in the eCL database and made available for the display in the review pages.</w:t>
             </w:r>
           </w:p>
         </w:tc>
@@ -4011,9 +4165,8 @@
           <w:numId w:val="2"/>
         </w:numPr>
       </w:pPr>
-      <w:bookmarkStart w:id="19" w:name="_Toc510613620"/>
+      <w:bookmarkStart w:id="19" w:name="_Toc531755477"/>
       <w:r>
-        <w:lastRenderedPageBreak/>
         <w:t xml:space="preserve">SCR </w:t>
       </w:r>
       <w:r>
@@ -6496,7 +6649,7 @@
           <w:numId w:val="2"/>
         </w:numPr>
       </w:pPr>
-      <w:bookmarkStart w:id="20" w:name="_Toc510613621"/>
+      <w:bookmarkStart w:id="20" w:name="_Toc531755478"/>
       <w:r>
         <w:t>SCR 13701 Revert to use evalid as unique identifier to support load of IQA logs</w:t>
       </w:r>
@@ -7182,7 +7335,7 @@
           <w:numId w:val="2"/>
         </w:numPr>
       </w:pPr>
-      <w:bookmarkStart w:id="21" w:name="_Toc510613622"/>
+      <w:bookmarkStart w:id="21" w:name="_Toc531755479"/>
       <w:r>
         <w:t>TFS 413 New source Verint-GDIT Supervisor in Quality feed</w:t>
       </w:r>
@@ -10684,7 +10837,7 @@
           <w:numId w:val="2"/>
         </w:numPr>
       </w:pPr>
-      <w:bookmarkStart w:id="22" w:name="_Toc510613623"/>
+      <w:bookmarkStart w:id="22" w:name="_Toc531755480"/>
       <w:r>
         <w:t>TFS 282 New IQS Feed. Format Description to force CRLF</w:t>
       </w:r>
@@ -11586,7 +11739,7 @@
           <w:numId w:val="2"/>
         </w:numPr>
       </w:pPr>
-      <w:bookmarkStart w:id="23" w:name="_Toc510613624"/>
+      <w:bookmarkStart w:id="23" w:name="_Toc531755481"/>
       <w:r>
         <w:t xml:space="preserve">TFS 282 </w:t>
       </w:r>
@@ -17683,7 +17836,7 @@
         </w:numPr>
       </w:pPr>
       <w:bookmarkStart w:id="24" w:name="_Toc489879631"/>
-      <w:bookmarkStart w:id="25" w:name="_Toc510613625"/>
+      <w:bookmarkStart w:id="25" w:name="_Toc531755482"/>
       <w:r>
         <w:t>TFS 7541 – Accept ATA Form</w:t>
       </w:r>
@@ -24405,7 +24558,7 @@
       </w:pPr>
       <w:bookmarkStart w:id="26" w:name="_Toc509490171"/>
       <w:bookmarkStart w:id="27" w:name="_Toc509491615"/>
-      <w:bookmarkStart w:id="28" w:name="_Toc510613626"/>
+      <w:bookmarkStart w:id="28" w:name="_Toc531755483"/>
       <w:r>
         <w:t>TFS 7854 Data File Encryption</w:t>
       </w:r>
@@ -29820,7 +29973,7 @@
           <w:numId w:val="2"/>
         </w:numPr>
       </w:pPr>
-      <w:bookmarkStart w:id="29" w:name="_Toc510613627"/>
+      <w:bookmarkStart w:id="29" w:name="_Toc531755484"/>
       <w:r>
         <w:t>TFS 9204 Receive EvalStatus from Verint to eCL</w:t>
       </w:r>
@@ -37122,7 +37275,7 @@
         </w:numPr>
       </w:pPr>
       <w:bookmarkStart w:id="30" w:name="_Toc510610422"/>
-      <w:bookmarkStart w:id="31" w:name="_Toc510613628"/>
+      <w:bookmarkStart w:id="31" w:name="_Toc531755485"/>
       <w:r>
         <w:t>TFS 10524 Move apps away from E Drive</w:t>
       </w:r>
@@ -39024,14 +39177,7 @@
                 <w:rFonts w:asciiTheme="minorHAnsi" w:hAnsiTheme="minorHAnsi"/>
                 <w:bCs/>
               </w:rPr>
-              <w:t>11.</w:t>
-            </w:r>
-            <w:r>
-              <w:rPr>
-                <w:rFonts w:asciiTheme="minorHAnsi" w:hAnsiTheme="minorHAnsi"/>
-                <w:bCs/>
-              </w:rPr>
-              <w:t>1</w:t>
+              <w:t>11.1</w:t>
             </w:r>
           </w:p>
         </w:tc>
@@ -39051,10 +39197,7 @@
           </w:tcPr>
           <w:p>
             <w:r>
-              <w:t>File</w:t>
-            </w:r>
-            <w:r>
-              <w:t xml:space="preserve"> encrypted and moved to Encrypt_Out</w:t>
+              <w:t>File encrypted and moved to Encrypt_Out</w:t>
             </w:r>
           </w:p>
         </w:tc>
@@ -39112,14 +39255,7 @@
                 <w:rFonts w:asciiTheme="minorHAnsi" w:hAnsiTheme="minorHAnsi"/>
                 <w:bCs/>
               </w:rPr>
-              <w:t>11.</w:t>
-            </w:r>
-            <w:r>
-              <w:rPr>
-                <w:rFonts w:asciiTheme="minorHAnsi" w:hAnsiTheme="minorHAnsi"/>
-                <w:bCs/>
-              </w:rPr>
-              <w:t>2</w:t>
+              <w:t>11.2</w:t>
             </w:r>
           </w:p>
         </w:tc>
@@ -39151,19 +39287,7 @@
               <w:rPr>
                 <w:noProof/>
               </w:rPr>
-              <w:t>Right click on job Coaching</w:t>
-            </w:r>
-            <w:r>
-              <w:rPr>
-                <w:noProof/>
-              </w:rPr>
-              <w:t>QualityL</w:t>
-            </w:r>
-            <w:r>
-              <w:rPr>
-                <w:noProof/>
-              </w:rPr>
-              <w:t>oad</w:t>
+              <w:t>Right click on job CoachingQualityLoad</w:t>
             </w:r>
           </w:p>
         </w:tc>
@@ -39232,14 +39356,7 @@
                 <w:bCs/>
               </w:rPr>
               <w:lastRenderedPageBreak/>
-              <w:t>11.</w:t>
-            </w:r>
-            <w:r>
-              <w:rPr>
-                <w:rFonts w:asciiTheme="minorHAnsi" w:hAnsiTheme="minorHAnsi"/>
-                <w:bCs/>
-              </w:rPr>
-              <w:t>3</w:t>
+              <w:t>11.3</w:t>
             </w:r>
           </w:p>
         </w:tc>
@@ -39345,14 +39462,7 @@
                 <w:rFonts w:asciiTheme="minorHAnsi" w:hAnsiTheme="minorHAnsi"/>
                 <w:bCs/>
               </w:rPr>
-              <w:t>11.</w:t>
-            </w:r>
-            <w:r>
-              <w:rPr>
-                <w:rFonts w:asciiTheme="minorHAnsi" w:hAnsiTheme="minorHAnsi"/>
-                <w:bCs/>
-              </w:rPr>
-              <w:t>4</w:t>
+              <w:t>11.4</w:t>
             </w:r>
           </w:p>
         </w:tc>
@@ -39438,14 +39548,7 @@
                 <w:rFonts w:asciiTheme="minorHAnsi" w:hAnsiTheme="minorHAnsi"/>
                 <w:bCs/>
               </w:rPr>
-              <w:t>11.</w:t>
-            </w:r>
-            <w:r>
-              <w:rPr>
-                <w:rFonts w:asciiTheme="minorHAnsi" w:hAnsiTheme="minorHAnsi"/>
-                <w:bCs/>
-              </w:rPr>
-              <w:t>5</w:t>
+              <w:t>11.5</w:t>
             </w:r>
           </w:p>
         </w:tc>
@@ -39523,14 +39626,7 @@
                 <w:rFonts w:asciiTheme="minorHAnsi" w:hAnsiTheme="minorHAnsi"/>
                 <w:bCs/>
               </w:rPr>
-              <w:t>11.</w:t>
-            </w:r>
-            <w:r>
-              <w:rPr>
-                <w:rFonts w:asciiTheme="minorHAnsi" w:hAnsiTheme="minorHAnsi"/>
-                <w:bCs/>
-              </w:rPr>
-              <w:t>6</w:t>
+              <w:t>11.6</w:t>
             </w:r>
           </w:p>
         </w:tc>
@@ -39602,14 +39698,7 @@
                 <w:rFonts w:asciiTheme="minorHAnsi" w:hAnsiTheme="minorHAnsi"/>
                 <w:bCs/>
               </w:rPr>
-              <w:t>11.</w:t>
-            </w:r>
-            <w:r>
-              <w:rPr>
-                <w:rFonts w:asciiTheme="minorHAnsi" w:hAnsiTheme="minorHAnsi"/>
-                <w:bCs/>
-              </w:rPr>
-              <w:t>7</w:t>
+              <w:t>11.7</w:t>
             </w:r>
           </w:p>
         </w:tc>
@@ -39641,19 +39730,7 @@
               <w:rPr>
                 <w:noProof/>
               </w:rPr>
-              <w:t>Right click on job CoachingeQuality</w:t>
-            </w:r>
-            <w:r>
-              <w:rPr>
-                <w:noProof/>
-              </w:rPr>
-              <w:t>L</w:t>
-            </w:r>
-            <w:r>
-              <w:rPr>
-                <w:noProof/>
-              </w:rPr>
-              <w:t>oad</w:t>
+              <w:t>Right click on job CoachingeQualityLoad</w:t>
             </w:r>
           </w:p>
         </w:tc>
@@ -39672,10 +39749,7 @@
               <w:t>Quality</w:t>
             </w:r>
             <w:r>
-              <w:t>Load</w:t>
-            </w:r>
-            <w:r>
-              <w:t xml:space="preserve"> Fact table.</w:t>
+              <w:t>Load Fact table.</w:t>
             </w:r>
           </w:p>
         </w:tc>
@@ -39714,6 +39788,2062 @@
         </w:tc>
       </w:tr>
     </w:tbl>
+    <w:p/>
+    <w:p/>
+    <w:p/>
+    <w:p/>
+    <w:p/>
+    <w:p>
+      <w:pPr>
+        <w:pStyle w:val="Heading2"/>
+        <w:numPr>
+          <w:ilvl w:val="0"/>
+          <w:numId w:val="2"/>
+        </w:numPr>
+      </w:pPr>
+      <w:bookmarkStart w:id="32" w:name="_Toc531755486"/>
+      <w:r>
+        <w:t>TFS 12841</w:t>
+      </w:r>
+      <w:r>
+        <w:t xml:space="preserve"> </w:t>
+      </w:r>
+      <w:r>
+        <w:t>- Add Delay in Update Quality SP</w:t>
+      </w:r>
+      <w:bookmarkEnd w:id="32"/>
+      <w:r>
+        <w:t xml:space="preserve"> </w:t>
+      </w:r>
+    </w:p>
+    <w:p/>
+    <w:tbl>
+      <w:tblPr>
+        <w:tblW w:w="0" w:type="auto"/>
+        <w:tblInd w:w="-612" w:type="dxa"/>
+        <w:tblBorders>
+          <w:top w:val="single" w:sz="4" w:space="0" w:color="auto"/>
+          <w:left w:val="single" w:sz="4" w:space="0" w:color="auto"/>
+          <w:bottom w:val="single" w:sz="4" w:space="0" w:color="auto"/>
+          <w:right w:val="single" w:sz="4" w:space="0" w:color="auto"/>
+          <w:insideH w:val="single" w:sz="4" w:space="0" w:color="auto"/>
+          <w:insideV w:val="single" w:sz="4" w:space="0" w:color="auto"/>
+        </w:tblBorders>
+        <w:tblLayout w:type="fixed"/>
+        <w:tblLook w:val="0000" w:firstRow="0" w:lastRow="0" w:firstColumn="0" w:lastColumn="0" w:noHBand="0" w:noVBand="0"/>
+      </w:tblPr>
+      <w:tblGrid>
+        <w:gridCol w:w="2549"/>
+        <w:gridCol w:w="10455"/>
+      </w:tblGrid>
+      <w:tr>
+        <w:trPr>
+          <w:tblHeader/>
+        </w:trPr>
+        <w:tc>
+          <w:tcPr>
+            <w:tcW w:w="2549" w:type="dxa"/>
+            <w:shd w:val="solid" w:color="auto" w:fill="000000"/>
+          </w:tcPr>
+          <w:p>
+            <w:r>
+              <w:t>Item</w:t>
+            </w:r>
+          </w:p>
+        </w:tc>
+        <w:tc>
+          <w:tcPr>
+            <w:tcW w:w="10455" w:type="dxa"/>
+            <w:shd w:val="solid" w:color="auto" w:fill="000000"/>
+          </w:tcPr>
+          <w:p>
+            <w:r>
+              <w:t>Description</w:t>
+            </w:r>
+          </w:p>
+        </w:tc>
+      </w:tr>
+      <w:tr>
+        <w:tc>
+          <w:tcPr>
+            <w:tcW w:w="2549" w:type="dxa"/>
+          </w:tcPr>
+          <w:p>
+            <w:r>
+              <w:t>Change Type</w:t>
+            </w:r>
+          </w:p>
+        </w:tc>
+        <w:tc>
+          <w:tcPr>
+            <w:tcW w:w="10455" w:type="dxa"/>
+          </w:tcPr>
+          <w:p>
+            <w:r>
+              <w:t>Change Request</w:t>
+            </w:r>
+          </w:p>
+        </w:tc>
+      </w:tr>
+      <w:tr>
+        <w:trPr>
+          <w:trHeight w:val="125"/>
+        </w:trPr>
+        <w:tc>
+          <w:tcPr>
+            <w:tcW w:w="2549" w:type="dxa"/>
+          </w:tcPr>
+          <w:p>
+            <w:r>
+              <w:t>Change Description</w:t>
+            </w:r>
+          </w:p>
+        </w:tc>
+        <w:tc>
+          <w:tcPr>
+            <w:tcW w:w="10455" w:type="dxa"/>
+          </w:tcPr>
+          <w:p>
+            <w:r>
+              <w:t>Load files from encryption directory</w:t>
+            </w:r>
+          </w:p>
+        </w:tc>
+      </w:tr>
+      <w:tr>
+        <w:tc>
+          <w:tcPr>
+            <w:tcW w:w="2549" w:type="dxa"/>
+          </w:tcPr>
+          <w:p>
+            <w:r>
+              <w:t>Test Environment</w:t>
+            </w:r>
+          </w:p>
+        </w:tc>
+        <w:tc>
+          <w:tcPr>
+            <w:tcW w:w="10455" w:type="dxa"/>
+          </w:tcPr>
+          <w:p>
+            <w:r>
+              <w:t>eCoachingDev database f3420-ECLDBD01</w:t>
+            </w:r>
+          </w:p>
+        </w:tc>
+      </w:tr>
+      <w:tr>
+        <w:tc>
+          <w:tcPr>
+            <w:tcW w:w="2549" w:type="dxa"/>
+          </w:tcPr>
+          <w:p>
+            <w:r>
+              <w:t>Notes</w:t>
+            </w:r>
+          </w:p>
+        </w:tc>
+        <w:tc>
+          <w:tcPr>
+            <w:tcW w:w="10455" w:type="dxa"/>
+          </w:tcPr>
+          <w:p>
+            <w:pPr>
+              <w:overflowPunct/>
+              <w:textAlignment w:val="auto"/>
+              <w:rPr>
+                <w:rFonts w:ascii="Courier New" w:hAnsi="Courier New" w:cs="Courier New"/>
+                <w:noProof/>
+                <w:color w:val="0000FF"/>
+              </w:rPr>
+            </w:pPr>
+          </w:p>
+          <w:p>
+            <w:r>
+              <w:t>Stage files and verify the Encryption process and load</w:t>
+            </w:r>
+          </w:p>
+          <w:p/>
+          <w:p>
+            <w:pPr>
+              <w:overflowPunct/>
+              <w:textAlignment w:val="auto"/>
+              <w:rPr>
+                <w:rFonts w:ascii="Consolas" w:hAnsi="Consolas" w:cs="Consolas"/>
+                <w:sz w:val="19"/>
+                <w:szCs w:val="19"/>
+              </w:rPr>
+            </w:pPr>
+            <w:r>
+              <w:rPr>
+                <w:rFonts w:ascii="Consolas" w:hAnsi="Consolas" w:cs="Consolas"/>
+                <w:color w:val="0000FF"/>
+                <w:sz w:val="19"/>
+                <w:szCs w:val="19"/>
+              </w:rPr>
+              <w:t>SELECT</w:t>
+            </w:r>
+            <w:r>
+              <w:rPr>
+                <w:rFonts w:ascii="Consolas" w:hAnsi="Consolas" w:cs="Consolas"/>
+                <w:sz w:val="19"/>
+                <w:szCs w:val="19"/>
+              </w:rPr>
+              <w:t xml:space="preserve"> </w:t>
+            </w:r>
+            <w:r>
+              <w:rPr>
+                <w:rFonts w:ascii="Consolas" w:hAnsi="Consolas" w:cs="Consolas"/>
+                <w:color w:val="808080"/>
+                <w:sz w:val="19"/>
+                <w:szCs w:val="19"/>
+              </w:rPr>
+              <w:t>*</w:t>
+            </w:r>
+          </w:p>
+          <w:p>
+            <w:pPr>
+              <w:overflowPunct/>
+              <w:textAlignment w:val="auto"/>
+              <w:rPr>
+                <w:rFonts w:ascii="Consolas" w:hAnsi="Consolas" w:cs="Consolas"/>
+                <w:sz w:val="19"/>
+                <w:szCs w:val="19"/>
+              </w:rPr>
+            </w:pPr>
+            <w:r>
+              <w:rPr>
+                <w:rFonts w:ascii="Consolas" w:hAnsi="Consolas" w:cs="Consolas"/>
+                <w:sz w:val="19"/>
+                <w:szCs w:val="19"/>
+              </w:rPr>
+              <w:t xml:space="preserve">  </w:t>
+            </w:r>
+            <w:r>
+              <w:rPr>
+                <w:rFonts w:ascii="Consolas" w:hAnsi="Consolas" w:cs="Consolas"/>
+                <w:color w:val="0000FF"/>
+                <w:sz w:val="19"/>
+                <w:szCs w:val="19"/>
+              </w:rPr>
+              <w:t>FROM</w:t>
+            </w:r>
+            <w:r>
+              <w:rPr>
+                <w:rFonts w:ascii="Consolas" w:hAnsi="Consolas" w:cs="Consolas"/>
+                <w:sz w:val="19"/>
+                <w:szCs w:val="19"/>
+              </w:rPr>
+              <w:t xml:space="preserve"> </w:t>
+            </w:r>
+            <w:r>
+              <w:rPr>
+                <w:rFonts w:ascii="Consolas" w:hAnsi="Consolas" w:cs="Consolas"/>
+                <w:color w:val="008080"/>
+                <w:sz w:val="19"/>
+                <w:szCs w:val="19"/>
+              </w:rPr>
+              <w:t>[EC]</w:t>
+            </w:r>
+            <w:r>
+              <w:rPr>
+                <w:rFonts w:ascii="Consolas" w:hAnsi="Consolas" w:cs="Consolas"/>
+                <w:color w:val="808080"/>
+                <w:sz w:val="19"/>
+                <w:szCs w:val="19"/>
+              </w:rPr>
+              <w:t>.</w:t>
+            </w:r>
+            <w:r>
+              <w:rPr>
+                <w:rFonts w:ascii="Consolas" w:hAnsi="Consolas" w:cs="Consolas"/>
+                <w:color w:val="008080"/>
+                <w:sz w:val="19"/>
+                <w:szCs w:val="19"/>
+              </w:rPr>
+              <w:t>[Quality_FileList]</w:t>
+            </w:r>
+          </w:p>
+          <w:p>
+            <w:pPr>
+              <w:overflowPunct/>
+              <w:textAlignment w:val="auto"/>
+              <w:rPr>
+                <w:rFonts w:ascii="Consolas" w:hAnsi="Consolas" w:cs="Consolas"/>
+                <w:sz w:val="19"/>
+                <w:szCs w:val="19"/>
+              </w:rPr>
+            </w:pPr>
+            <w:r>
+              <w:rPr>
+                <w:rFonts w:ascii="Consolas" w:hAnsi="Consolas" w:cs="Consolas"/>
+                <w:sz w:val="19"/>
+                <w:szCs w:val="19"/>
+              </w:rPr>
+              <w:t xml:space="preserve">   </w:t>
+            </w:r>
+            <w:r>
+              <w:rPr>
+                <w:rFonts w:ascii="Consolas" w:hAnsi="Consolas" w:cs="Consolas"/>
+                <w:color w:val="0000FF"/>
+                <w:sz w:val="19"/>
+                <w:szCs w:val="19"/>
+              </w:rPr>
+              <w:t>where</w:t>
+            </w:r>
+            <w:r>
+              <w:rPr>
+                <w:rFonts w:ascii="Consolas" w:hAnsi="Consolas" w:cs="Consolas"/>
+                <w:sz w:val="19"/>
+                <w:szCs w:val="19"/>
+              </w:rPr>
+              <w:t xml:space="preserve"> </w:t>
+            </w:r>
+            <w:r>
+              <w:rPr>
+                <w:rFonts w:ascii="Consolas" w:hAnsi="Consolas" w:cs="Consolas"/>
+                <w:color w:val="FF00FF"/>
+                <w:sz w:val="19"/>
+                <w:szCs w:val="19"/>
+              </w:rPr>
+              <w:t>DATEADD</w:t>
+            </w:r>
+            <w:r>
+              <w:rPr>
+                <w:rFonts w:ascii="Consolas" w:hAnsi="Consolas" w:cs="Consolas"/>
+                <w:color w:val="808080"/>
+                <w:sz w:val="19"/>
+                <w:szCs w:val="19"/>
+              </w:rPr>
+              <w:t>(</w:t>
+            </w:r>
+            <w:r>
+              <w:rPr>
+                <w:rFonts w:ascii="Consolas" w:hAnsi="Consolas" w:cs="Consolas"/>
+                <w:color w:val="FF00FF"/>
+                <w:sz w:val="19"/>
+                <w:szCs w:val="19"/>
+              </w:rPr>
+              <w:t>day</w:t>
+            </w:r>
+            <w:r>
+              <w:rPr>
+                <w:rFonts w:ascii="Consolas" w:hAnsi="Consolas" w:cs="Consolas"/>
+                <w:color w:val="808080"/>
+                <w:sz w:val="19"/>
+                <w:szCs w:val="19"/>
+              </w:rPr>
+              <w:t>,</w:t>
+            </w:r>
+            <w:r>
+              <w:rPr>
+                <w:rFonts w:ascii="Consolas" w:hAnsi="Consolas" w:cs="Consolas"/>
+                <w:sz w:val="19"/>
+                <w:szCs w:val="19"/>
+              </w:rPr>
+              <w:t xml:space="preserve"> </w:t>
+            </w:r>
+            <w:r>
+              <w:rPr>
+                <w:rFonts w:ascii="Consolas" w:hAnsi="Consolas" w:cs="Consolas"/>
+                <w:color w:val="FF00FF"/>
+                <w:sz w:val="19"/>
+                <w:szCs w:val="19"/>
+              </w:rPr>
+              <w:t>DATEDIFF</w:t>
+            </w:r>
+            <w:r>
+              <w:rPr>
+                <w:rFonts w:ascii="Consolas" w:hAnsi="Consolas" w:cs="Consolas"/>
+                <w:color w:val="808080"/>
+                <w:sz w:val="19"/>
+                <w:szCs w:val="19"/>
+              </w:rPr>
+              <w:t>(</w:t>
+            </w:r>
+            <w:r>
+              <w:rPr>
+                <w:rFonts w:ascii="Consolas" w:hAnsi="Consolas" w:cs="Consolas"/>
+                <w:color w:val="FF00FF"/>
+                <w:sz w:val="19"/>
+                <w:szCs w:val="19"/>
+              </w:rPr>
+              <w:t>day</w:t>
+            </w:r>
+            <w:r>
+              <w:rPr>
+                <w:rFonts w:ascii="Consolas" w:hAnsi="Consolas" w:cs="Consolas"/>
+                <w:color w:val="808080"/>
+                <w:sz w:val="19"/>
+                <w:szCs w:val="19"/>
+              </w:rPr>
+              <w:t>,</w:t>
+            </w:r>
+            <w:r>
+              <w:rPr>
+                <w:rFonts w:ascii="Consolas" w:hAnsi="Consolas" w:cs="Consolas"/>
+                <w:sz w:val="19"/>
+                <w:szCs w:val="19"/>
+              </w:rPr>
+              <w:t xml:space="preserve"> 0</w:t>
+            </w:r>
+            <w:r>
+              <w:rPr>
+                <w:rFonts w:ascii="Consolas" w:hAnsi="Consolas" w:cs="Consolas"/>
+                <w:color w:val="808080"/>
+                <w:sz w:val="19"/>
+                <w:szCs w:val="19"/>
+              </w:rPr>
+              <w:t>,</w:t>
+            </w:r>
+            <w:r>
+              <w:rPr>
+                <w:rFonts w:ascii="Consolas" w:hAnsi="Consolas" w:cs="Consolas"/>
+                <w:sz w:val="19"/>
+                <w:szCs w:val="19"/>
+              </w:rPr>
+              <w:t xml:space="preserve"> </w:t>
+            </w:r>
+            <w:r>
+              <w:rPr>
+                <w:rFonts w:ascii="Consolas" w:hAnsi="Consolas" w:cs="Consolas"/>
+                <w:color w:val="008080"/>
+                <w:sz w:val="19"/>
+                <w:szCs w:val="19"/>
+              </w:rPr>
+              <w:t>[File_LoadDate]</w:t>
+            </w:r>
+            <w:r>
+              <w:rPr>
+                <w:rFonts w:ascii="Consolas" w:hAnsi="Consolas" w:cs="Consolas"/>
+                <w:color w:val="808080"/>
+                <w:sz w:val="19"/>
+                <w:szCs w:val="19"/>
+              </w:rPr>
+              <w:t>),</w:t>
+            </w:r>
+            <w:r>
+              <w:rPr>
+                <w:rFonts w:ascii="Consolas" w:hAnsi="Consolas" w:cs="Consolas"/>
+                <w:sz w:val="19"/>
+                <w:szCs w:val="19"/>
+              </w:rPr>
+              <w:t xml:space="preserve"> 0</w:t>
+            </w:r>
+            <w:r>
+              <w:rPr>
+                <w:rFonts w:ascii="Consolas" w:hAnsi="Consolas" w:cs="Consolas"/>
+                <w:color w:val="808080"/>
+                <w:sz w:val="19"/>
+                <w:szCs w:val="19"/>
+              </w:rPr>
+              <w:t>)</w:t>
+            </w:r>
+            <w:r>
+              <w:rPr>
+                <w:rFonts w:ascii="Consolas" w:hAnsi="Consolas" w:cs="Consolas"/>
+                <w:sz w:val="19"/>
+                <w:szCs w:val="19"/>
+              </w:rPr>
+              <w:t xml:space="preserve"> </w:t>
+            </w:r>
+            <w:r>
+              <w:rPr>
+                <w:rFonts w:ascii="Consolas" w:hAnsi="Consolas" w:cs="Consolas"/>
+                <w:color w:val="808080"/>
+                <w:sz w:val="19"/>
+                <w:szCs w:val="19"/>
+              </w:rPr>
+              <w:t>=</w:t>
+            </w:r>
+            <w:r>
+              <w:rPr>
+                <w:rFonts w:ascii="Consolas" w:hAnsi="Consolas" w:cs="Consolas"/>
+                <w:sz w:val="19"/>
+                <w:szCs w:val="19"/>
+              </w:rPr>
+              <w:t xml:space="preserve"> </w:t>
+            </w:r>
+            <w:r>
+              <w:rPr>
+                <w:rFonts w:ascii="Consolas" w:hAnsi="Consolas" w:cs="Consolas"/>
+                <w:color w:val="FF00FF"/>
+                <w:sz w:val="19"/>
+                <w:szCs w:val="19"/>
+              </w:rPr>
+              <w:t>DATEADD</w:t>
+            </w:r>
+            <w:r>
+              <w:rPr>
+                <w:rFonts w:ascii="Consolas" w:hAnsi="Consolas" w:cs="Consolas"/>
+                <w:color w:val="808080"/>
+                <w:sz w:val="19"/>
+                <w:szCs w:val="19"/>
+              </w:rPr>
+              <w:t>(</w:t>
+            </w:r>
+            <w:r>
+              <w:rPr>
+                <w:rFonts w:ascii="Consolas" w:hAnsi="Consolas" w:cs="Consolas"/>
+                <w:color w:val="FF00FF"/>
+                <w:sz w:val="19"/>
+                <w:szCs w:val="19"/>
+              </w:rPr>
+              <w:t>day</w:t>
+            </w:r>
+            <w:r>
+              <w:rPr>
+                <w:rFonts w:ascii="Consolas" w:hAnsi="Consolas" w:cs="Consolas"/>
+                <w:color w:val="808080"/>
+                <w:sz w:val="19"/>
+                <w:szCs w:val="19"/>
+              </w:rPr>
+              <w:t>,</w:t>
+            </w:r>
+            <w:r>
+              <w:rPr>
+                <w:rFonts w:ascii="Consolas" w:hAnsi="Consolas" w:cs="Consolas"/>
+                <w:sz w:val="19"/>
+                <w:szCs w:val="19"/>
+              </w:rPr>
+              <w:t xml:space="preserve"> </w:t>
+            </w:r>
+            <w:r>
+              <w:rPr>
+                <w:rFonts w:ascii="Consolas" w:hAnsi="Consolas" w:cs="Consolas"/>
+                <w:color w:val="FF00FF"/>
+                <w:sz w:val="19"/>
+                <w:szCs w:val="19"/>
+              </w:rPr>
+              <w:t>DATEDIFF</w:t>
+            </w:r>
+            <w:r>
+              <w:rPr>
+                <w:rFonts w:ascii="Consolas" w:hAnsi="Consolas" w:cs="Consolas"/>
+                <w:color w:val="808080"/>
+                <w:sz w:val="19"/>
+                <w:szCs w:val="19"/>
+              </w:rPr>
+              <w:t>(</w:t>
+            </w:r>
+            <w:r>
+              <w:rPr>
+                <w:rFonts w:ascii="Consolas" w:hAnsi="Consolas" w:cs="Consolas"/>
+                <w:color w:val="FF00FF"/>
+                <w:sz w:val="19"/>
+                <w:szCs w:val="19"/>
+              </w:rPr>
+              <w:t>day</w:t>
+            </w:r>
+            <w:r>
+              <w:rPr>
+                <w:rFonts w:ascii="Consolas" w:hAnsi="Consolas" w:cs="Consolas"/>
+                <w:color w:val="808080"/>
+                <w:sz w:val="19"/>
+                <w:szCs w:val="19"/>
+              </w:rPr>
+              <w:t>,</w:t>
+            </w:r>
+            <w:r>
+              <w:rPr>
+                <w:rFonts w:ascii="Consolas" w:hAnsi="Consolas" w:cs="Consolas"/>
+                <w:sz w:val="19"/>
+                <w:szCs w:val="19"/>
+              </w:rPr>
+              <w:t xml:space="preserve"> 0</w:t>
+            </w:r>
+            <w:r>
+              <w:rPr>
+                <w:rFonts w:ascii="Consolas" w:hAnsi="Consolas" w:cs="Consolas"/>
+                <w:color w:val="808080"/>
+                <w:sz w:val="19"/>
+                <w:szCs w:val="19"/>
+              </w:rPr>
+              <w:t>,</w:t>
+            </w:r>
+            <w:r>
+              <w:rPr>
+                <w:rFonts w:ascii="Consolas" w:hAnsi="Consolas" w:cs="Consolas"/>
+                <w:sz w:val="19"/>
+                <w:szCs w:val="19"/>
+              </w:rPr>
+              <w:t xml:space="preserve"> </w:t>
+            </w:r>
+            <w:r>
+              <w:rPr>
+                <w:rFonts w:ascii="Consolas" w:hAnsi="Consolas" w:cs="Consolas"/>
+                <w:color w:val="FF00FF"/>
+                <w:sz w:val="19"/>
+                <w:szCs w:val="19"/>
+              </w:rPr>
+              <w:t>GETDATE</w:t>
+            </w:r>
+            <w:r>
+              <w:rPr>
+                <w:rFonts w:ascii="Consolas" w:hAnsi="Consolas" w:cs="Consolas"/>
+                <w:color w:val="808080"/>
+                <w:sz w:val="19"/>
+                <w:szCs w:val="19"/>
+              </w:rPr>
+              <w:t>()),</w:t>
+            </w:r>
+            <w:r>
+              <w:rPr>
+                <w:rFonts w:ascii="Consolas" w:hAnsi="Consolas" w:cs="Consolas"/>
+                <w:sz w:val="19"/>
+                <w:szCs w:val="19"/>
+              </w:rPr>
+              <w:t xml:space="preserve"> 0</w:t>
+            </w:r>
+            <w:r>
+              <w:rPr>
+                <w:rFonts w:ascii="Consolas" w:hAnsi="Consolas" w:cs="Consolas"/>
+                <w:color w:val="808080"/>
+                <w:sz w:val="19"/>
+                <w:szCs w:val="19"/>
+              </w:rPr>
+              <w:t>)</w:t>
+            </w:r>
+          </w:p>
+          <w:p/>
+          <w:p>
+            <w:pPr>
+              <w:overflowPunct/>
+              <w:textAlignment w:val="auto"/>
+              <w:rPr>
+                <w:rFonts w:ascii="Consolas" w:hAnsi="Consolas" w:cs="Consolas"/>
+                <w:sz w:val="19"/>
+                <w:szCs w:val="19"/>
+              </w:rPr>
+            </w:pPr>
+          </w:p>
+          <w:p>
+            <w:pPr>
+              <w:overflowPunct/>
+              <w:textAlignment w:val="auto"/>
+              <w:rPr>
+                <w:rFonts w:ascii="Consolas" w:hAnsi="Consolas" w:cs="Consolas"/>
+                <w:sz w:val="19"/>
+                <w:szCs w:val="19"/>
+              </w:rPr>
+            </w:pPr>
+            <w:r>
+              <w:rPr>
+                <w:rFonts w:ascii="Consolas" w:hAnsi="Consolas" w:cs="Consolas"/>
+                <w:color w:val="0000FF"/>
+                <w:sz w:val="19"/>
+                <w:szCs w:val="19"/>
+              </w:rPr>
+              <w:t>SELECT</w:t>
+            </w:r>
+            <w:r>
+              <w:rPr>
+                <w:rFonts w:ascii="Consolas" w:hAnsi="Consolas" w:cs="Consolas"/>
+                <w:sz w:val="19"/>
+                <w:szCs w:val="19"/>
+              </w:rPr>
+              <w:t xml:space="preserve"> </w:t>
+            </w:r>
+            <w:r>
+              <w:rPr>
+                <w:rFonts w:ascii="Consolas" w:hAnsi="Consolas" w:cs="Consolas"/>
+                <w:color w:val="808080"/>
+                <w:sz w:val="19"/>
+                <w:szCs w:val="19"/>
+              </w:rPr>
+              <w:t>*</w:t>
+            </w:r>
+          </w:p>
+          <w:p>
+            <w:pPr>
+              <w:overflowPunct/>
+              <w:textAlignment w:val="auto"/>
+              <w:rPr>
+                <w:rFonts w:ascii="Consolas" w:hAnsi="Consolas" w:cs="Consolas"/>
+                <w:sz w:val="19"/>
+                <w:szCs w:val="19"/>
+              </w:rPr>
+            </w:pPr>
+            <w:r>
+              <w:rPr>
+                <w:rFonts w:ascii="Consolas" w:hAnsi="Consolas" w:cs="Consolas"/>
+                <w:sz w:val="19"/>
+                <w:szCs w:val="19"/>
+              </w:rPr>
+              <w:t xml:space="preserve">      </w:t>
+            </w:r>
+            <w:r>
+              <w:rPr>
+                <w:rFonts w:ascii="Consolas" w:hAnsi="Consolas" w:cs="Consolas"/>
+                <w:color w:val="0000FF"/>
+                <w:sz w:val="19"/>
+                <w:szCs w:val="19"/>
+              </w:rPr>
+              <w:t>FROM</w:t>
+            </w:r>
+            <w:r>
+              <w:rPr>
+                <w:rFonts w:ascii="Consolas" w:hAnsi="Consolas" w:cs="Consolas"/>
+                <w:sz w:val="19"/>
+                <w:szCs w:val="19"/>
+              </w:rPr>
+              <w:t xml:space="preserve">  </w:t>
+            </w:r>
+            <w:r>
+              <w:rPr>
+                <w:rFonts w:ascii="Consolas" w:hAnsi="Consolas" w:cs="Consolas"/>
+                <w:color w:val="008080"/>
+                <w:sz w:val="19"/>
+                <w:szCs w:val="19"/>
+              </w:rPr>
+              <w:t>[EC]</w:t>
+            </w:r>
+            <w:r>
+              <w:rPr>
+                <w:rFonts w:ascii="Consolas" w:hAnsi="Consolas" w:cs="Consolas"/>
+                <w:color w:val="808080"/>
+                <w:sz w:val="19"/>
+                <w:szCs w:val="19"/>
+              </w:rPr>
+              <w:t>.</w:t>
+            </w:r>
+            <w:r>
+              <w:rPr>
+                <w:rFonts w:ascii="Consolas" w:hAnsi="Consolas" w:cs="Consolas"/>
+                <w:color w:val="008080"/>
+                <w:sz w:val="19"/>
+                <w:szCs w:val="19"/>
+              </w:rPr>
+              <w:t>[Coaching_Log]CL</w:t>
+            </w:r>
+          </w:p>
+          <w:p>
+            <w:pPr>
+              <w:overflowPunct/>
+              <w:textAlignment w:val="auto"/>
+              <w:rPr>
+                <w:rFonts w:ascii="Consolas" w:hAnsi="Consolas" w:cs="Consolas"/>
+                <w:sz w:val="19"/>
+                <w:szCs w:val="19"/>
+              </w:rPr>
+            </w:pPr>
+            <w:r>
+              <w:rPr>
+                <w:rFonts w:ascii="Consolas" w:hAnsi="Consolas" w:cs="Consolas"/>
+                <w:sz w:val="19"/>
+                <w:szCs w:val="19"/>
+              </w:rPr>
+              <w:t xml:space="preserve">   </w:t>
+            </w:r>
+            <w:r>
+              <w:rPr>
+                <w:rFonts w:ascii="Consolas" w:hAnsi="Consolas" w:cs="Consolas"/>
+                <w:color w:val="0000FF"/>
+                <w:sz w:val="19"/>
+                <w:szCs w:val="19"/>
+              </w:rPr>
+              <w:t>WHERE</w:t>
+            </w:r>
+            <w:r>
+              <w:rPr>
+                <w:rFonts w:ascii="Consolas" w:hAnsi="Consolas" w:cs="Consolas"/>
+                <w:sz w:val="19"/>
+                <w:szCs w:val="19"/>
+              </w:rPr>
+              <w:t xml:space="preserve"> </w:t>
+            </w:r>
+            <w:r>
+              <w:rPr>
+                <w:rFonts w:ascii="Consolas" w:hAnsi="Consolas" w:cs="Consolas"/>
+                <w:color w:val="008080"/>
+                <w:sz w:val="19"/>
+                <w:szCs w:val="19"/>
+              </w:rPr>
+              <w:t>CL</w:t>
+            </w:r>
+            <w:r>
+              <w:rPr>
+                <w:rFonts w:ascii="Consolas" w:hAnsi="Consolas" w:cs="Consolas"/>
+                <w:color w:val="808080"/>
+                <w:sz w:val="19"/>
+                <w:szCs w:val="19"/>
+              </w:rPr>
+              <w:t>.</w:t>
+            </w:r>
+            <w:r>
+              <w:rPr>
+                <w:rFonts w:ascii="Consolas" w:hAnsi="Consolas" w:cs="Consolas"/>
+                <w:color w:val="008080"/>
+                <w:sz w:val="19"/>
+                <w:szCs w:val="19"/>
+              </w:rPr>
+              <w:t>SubmittedDate</w:t>
+            </w:r>
+            <w:r>
+              <w:rPr>
+                <w:rFonts w:ascii="Consolas" w:hAnsi="Consolas" w:cs="Consolas"/>
+                <w:sz w:val="19"/>
+                <w:szCs w:val="19"/>
+              </w:rPr>
+              <w:t xml:space="preserve"> </w:t>
+            </w:r>
+            <w:r>
+              <w:rPr>
+                <w:rFonts w:ascii="Consolas" w:hAnsi="Consolas" w:cs="Consolas"/>
+                <w:color w:val="808080"/>
+                <w:sz w:val="19"/>
+                <w:szCs w:val="19"/>
+              </w:rPr>
+              <w:t>between</w:t>
+            </w:r>
+            <w:r>
+              <w:rPr>
+                <w:rFonts w:ascii="Consolas" w:hAnsi="Consolas" w:cs="Consolas"/>
+                <w:sz w:val="19"/>
+                <w:szCs w:val="19"/>
+              </w:rPr>
+              <w:t xml:space="preserve"> </w:t>
+            </w:r>
+            <w:r>
+              <w:rPr>
+                <w:rFonts w:ascii="Consolas" w:hAnsi="Consolas" w:cs="Consolas"/>
+                <w:color w:val="FF0000"/>
+                <w:sz w:val="19"/>
+                <w:szCs w:val="19"/>
+              </w:rPr>
+              <w:t>'2018-</w:t>
+            </w:r>
+            <w:r>
+              <w:rPr>
+                <w:rFonts w:ascii="Consolas" w:hAnsi="Consolas" w:cs="Consolas"/>
+                <w:color w:val="FF0000"/>
+                <w:sz w:val="19"/>
+                <w:szCs w:val="19"/>
+              </w:rPr>
+              <w:t>11</w:t>
+            </w:r>
+            <w:r>
+              <w:rPr>
+                <w:rFonts w:ascii="Consolas" w:hAnsi="Consolas" w:cs="Consolas"/>
+                <w:color w:val="FF0000"/>
+                <w:sz w:val="19"/>
+                <w:szCs w:val="19"/>
+              </w:rPr>
+              <w:t>-</w:t>
+            </w:r>
+            <w:r>
+              <w:rPr>
+                <w:rFonts w:ascii="Consolas" w:hAnsi="Consolas" w:cs="Consolas"/>
+                <w:color w:val="FF0000"/>
+                <w:sz w:val="19"/>
+                <w:szCs w:val="19"/>
+              </w:rPr>
+              <w:t>28</w:t>
+            </w:r>
+            <w:r>
+              <w:rPr>
+                <w:rFonts w:ascii="Consolas" w:hAnsi="Consolas" w:cs="Consolas"/>
+                <w:color w:val="FF0000"/>
+                <w:sz w:val="19"/>
+                <w:szCs w:val="19"/>
+              </w:rPr>
+              <w:t xml:space="preserve"> 00:00:00:000'</w:t>
+            </w:r>
+            <w:r>
+              <w:rPr>
+                <w:rFonts w:ascii="Consolas" w:hAnsi="Consolas" w:cs="Consolas"/>
+                <w:sz w:val="19"/>
+                <w:szCs w:val="19"/>
+              </w:rPr>
+              <w:t xml:space="preserve"> </w:t>
+            </w:r>
+            <w:r>
+              <w:rPr>
+                <w:rFonts w:ascii="Consolas" w:hAnsi="Consolas" w:cs="Consolas"/>
+                <w:color w:val="808080"/>
+                <w:sz w:val="19"/>
+                <w:szCs w:val="19"/>
+              </w:rPr>
+              <w:t>AND</w:t>
+            </w:r>
+            <w:r>
+              <w:rPr>
+                <w:rFonts w:ascii="Consolas" w:hAnsi="Consolas" w:cs="Consolas"/>
+                <w:sz w:val="19"/>
+                <w:szCs w:val="19"/>
+              </w:rPr>
+              <w:t xml:space="preserve"> </w:t>
+            </w:r>
+            <w:r>
+              <w:rPr>
+                <w:rFonts w:ascii="Consolas" w:hAnsi="Consolas" w:cs="Consolas"/>
+                <w:color w:val="FF0000"/>
+                <w:sz w:val="19"/>
+                <w:szCs w:val="19"/>
+              </w:rPr>
+              <w:t>'2018-</w:t>
+            </w:r>
+            <w:r>
+              <w:rPr>
+                <w:rFonts w:ascii="Consolas" w:hAnsi="Consolas" w:cs="Consolas"/>
+                <w:color w:val="FF0000"/>
+                <w:sz w:val="19"/>
+                <w:szCs w:val="19"/>
+              </w:rPr>
+              <w:t>12</w:t>
+            </w:r>
+            <w:r>
+              <w:rPr>
+                <w:rFonts w:ascii="Consolas" w:hAnsi="Consolas" w:cs="Consolas"/>
+                <w:color w:val="FF0000"/>
+                <w:sz w:val="19"/>
+                <w:szCs w:val="19"/>
+              </w:rPr>
+              <w:t>-04 23:00:00:000'</w:t>
+            </w:r>
+          </w:p>
+          <w:p>
+            <w:pPr>
+              <w:overflowPunct/>
+              <w:textAlignment w:val="auto"/>
+              <w:rPr>
+                <w:rFonts w:ascii="Consolas" w:hAnsi="Consolas" w:cs="Consolas"/>
+                <w:sz w:val="19"/>
+                <w:szCs w:val="19"/>
+              </w:rPr>
+            </w:pPr>
+            <w:r>
+              <w:rPr>
+                <w:rFonts w:ascii="Consolas" w:hAnsi="Consolas" w:cs="Consolas"/>
+                <w:color w:val="808080"/>
+                <w:sz w:val="19"/>
+                <w:szCs w:val="19"/>
+              </w:rPr>
+              <w:t>AND</w:t>
+            </w:r>
+            <w:r>
+              <w:rPr>
+                <w:rFonts w:ascii="Consolas" w:hAnsi="Consolas" w:cs="Consolas"/>
+                <w:sz w:val="19"/>
+                <w:szCs w:val="19"/>
+              </w:rPr>
+              <w:t xml:space="preserve">  </w:t>
+            </w:r>
+            <w:r>
+              <w:rPr>
+                <w:rFonts w:ascii="Consolas" w:hAnsi="Consolas" w:cs="Consolas"/>
+                <w:color w:val="008080"/>
+                <w:sz w:val="19"/>
+                <w:szCs w:val="19"/>
+              </w:rPr>
+              <w:t>cl</w:t>
+            </w:r>
+            <w:r>
+              <w:rPr>
+                <w:rFonts w:ascii="Consolas" w:hAnsi="Consolas" w:cs="Consolas"/>
+                <w:color w:val="808080"/>
+                <w:sz w:val="19"/>
+                <w:szCs w:val="19"/>
+              </w:rPr>
+              <w:t>.</w:t>
+            </w:r>
+            <w:r>
+              <w:rPr>
+                <w:rFonts w:ascii="Consolas" w:hAnsi="Consolas" w:cs="Consolas"/>
+                <w:color w:val="008080"/>
+                <w:sz w:val="19"/>
+                <w:szCs w:val="19"/>
+              </w:rPr>
+              <w:t>SourceID</w:t>
+            </w:r>
+            <w:r>
+              <w:rPr>
+                <w:rFonts w:ascii="Consolas" w:hAnsi="Consolas" w:cs="Consolas"/>
+                <w:sz w:val="19"/>
+                <w:szCs w:val="19"/>
+              </w:rPr>
+              <w:t xml:space="preserve"> </w:t>
+            </w:r>
+            <w:r>
+              <w:rPr>
+                <w:rFonts w:ascii="Consolas" w:hAnsi="Consolas" w:cs="Consolas"/>
+                <w:color w:val="808080"/>
+                <w:sz w:val="19"/>
+                <w:szCs w:val="19"/>
+              </w:rPr>
+              <w:t>in</w:t>
+            </w:r>
+            <w:r>
+              <w:rPr>
+                <w:rFonts w:ascii="Consolas" w:hAnsi="Consolas" w:cs="Consolas"/>
+                <w:color w:val="0000FF"/>
+                <w:sz w:val="19"/>
+                <w:szCs w:val="19"/>
+              </w:rPr>
+              <w:t xml:space="preserve"> </w:t>
+            </w:r>
+            <w:r>
+              <w:rPr>
+                <w:rFonts w:ascii="Consolas" w:hAnsi="Consolas" w:cs="Consolas"/>
+                <w:color w:val="808080"/>
+                <w:sz w:val="19"/>
+                <w:szCs w:val="19"/>
+              </w:rPr>
+              <w:t>(</w:t>
+            </w:r>
+            <w:r>
+              <w:rPr>
+                <w:rFonts w:ascii="Consolas" w:hAnsi="Consolas" w:cs="Consolas"/>
+                <w:sz w:val="19"/>
+                <w:szCs w:val="19"/>
+              </w:rPr>
+              <w:t>211</w:t>
+            </w:r>
+            <w:r>
+              <w:rPr>
+                <w:rFonts w:ascii="Consolas" w:hAnsi="Consolas" w:cs="Consolas"/>
+                <w:color w:val="808080"/>
+                <w:sz w:val="19"/>
+                <w:szCs w:val="19"/>
+              </w:rPr>
+              <w:t>,</w:t>
+            </w:r>
+            <w:r>
+              <w:rPr>
+                <w:rFonts w:ascii="Consolas" w:hAnsi="Consolas" w:cs="Consolas"/>
+                <w:sz w:val="19"/>
+                <w:szCs w:val="19"/>
+              </w:rPr>
+              <w:t>222</w:t>
+            </w:r>
+            <w:r>
+              <w:rPr>
+                <w:rFonts w:ascii="Consolas" w:hAnsi="Consolas" w:cs="Consolas"/>
+                <w:color w:val="808080"/>
+                <w:sz w:val="19"/>
+                <w:szCs w:val="19"/>
+              </w:rPr>
+              <w:t>,</w:t>
+            </w:r>
+            <w:r>
+              <w:rPr>
+                <w:rFonts w:ascii="Consolas" w:hAnsi="Consolas" w:cs="Consolas"/>
+                <w:sz w:val="19"/>
+                <w:szCs w:val="19"/>
+              </w:rPr>
+              <w:t>223</w:t>
+            </w:r>
+            <w:r>
+              <w:rPr>
+                <w:rFonts w:ascii="Consolas" w:hAnsi="Consolas" w:cs="Consolas"/>
+                <w:color w:val="808080"/>
+                <w:sz w:val="19"/>
+                <w:szCs w:val="19"/>
+              </w:rPr>
+              <w:t>,</w:t>
+            </w:r>
+            <w:r>
+              <w:rPr>
+                <w:rFonts w:ascii="Consolas" w:hAnsi="Consolas" w:cs="Consolas"/>
+                <w:sz w:val="19"/>
+                <w:szCs w:val="19"/>
+              </w:rPr>
+              <w:t>224</w:t>
+            </w:r>
+            <w:r>
+              <w:rPr>
+                <w:rFonts w:ascii="Consolas" w:hAnsi="Consolas" w:cs="Consolas"/>
+                <w:color w:val="808080"/>
+                <w:sz w:val="19"/>
+                <w:szCs w:val="19"/>
+              </w:rPr>
+              <w:t>,</w:t>
+            </w:r>
+            <w:r>
+              <w:rPr>
+                <w:rFonts w:ascii="Consolas" w:hAnsi="Consolas" w:cs="Consolas"/>
+                <w:sz w:val="19"/>
+                <w:szCs w:val="19"/>
+              </w:rPr>
+              <w:t>230</w:t>
+            </w:r>
+            <w:r>
+              <w:rPr>
+                <w:rFonts w:ascii="Consolas" w:hAnsi="Consolas" w:cs="Consolas"/>
+                <w:color w:val="808080"/>
+                <w:sz w:val="19"/>
+                <w:szCs w:val="19"/>
+              </w:rPr>
+              <w:t>)</w:t>
+            </w:r>
+          </w:p>
+          <w:p>
+            <w:pPr>
+              <w:overflowPunct/>
+              <w:textAlignment w:val="auto"/>
+              <w:rPr>
+                <w:rFonts w:ascii="Consolas" w:hAnsi="Consolas" w:cs="Consolas"/>
+                <w:sz w:val="19"/>
+                <w:szCs w:val="19"/>
+              </w:rPr>
+            </w:pPr>
+            <w:r>
+              <w:rPr>
+                <w:rFonts w:ascii="Consolas" w:hAnsi="Consolas" w:cs="Consolas"/>
+                <w:sz w:val="19"/>
+                <w:szCs w:val="19"/>
+              </w:rPr>
+              <w:t xml:space="preserve">  </w:t>
+            </w:r>
+            <w:r>
+              <w:rPr>
+                <w:rFonts w:ascii="Consolas" w:hAnsi="Consolas" w:cs="Consolas"/>
+                <w:color w:val="0000FF"/>
+                <w:sz w:val="19"/>
+                <w:szCs w:val="19"/>
+              </w:rPr>
+              <w:t>order</w:t>
+            </w:r>
+            <w:r>
+              <w:rPr>
+                <w:rFonts w:ascii="Consolas" w:hAnsi="Consolas" w:cs="Consolas"/>
+                <w:sz w:val="19"/>
+                <w:szCs w:val="19"/>
+              </w:rPr>
+              <w:t xml:space="preserve"> </w:t>
+            </w:r>
+            <w:r>
+              <w:rPr>
+                <w:rFonts w:ascii="Consolas" w:hAnsi="Consolas" w:cs="Consolas"/>
+                <w:color w:val="0000FF"/>
+                <w:sz w:val="19"/>
+                <w:szCs w:val="19"/>
+              </w:rPr>
+              <w:t>by</w:t>
+            </w:r>
+            <w:r>
+              <w:rPr>
+                <w:rFonts w:ascii="Consolas" w:hAnsi="Consolas" w:cs="Consolas"/>
+                <w:sz w:val="19"/>
+                <w:szCs w:val="19"/>
+              </w:rPr>
+              <w:t xml:space="preserve"> </w:t>
+            </w:r>
+            <w:r>
+              <w:rPr>
+                <w:rFonts w:ascii="Consolas" w:hAnsi="Consolas" w:cs="Consolas"/>
+                <w:color w:val="008080"/>
+                <w:sz w:val="19"/>
+                <w:szCs w:val="19"/>
+              </w:rPr>
+              <w:t>[File_Name]</w:t>
+            </w:r>
+          </w:p>
+          <w:p>
+            <w:pPr>
+              <w:overflowPunct/>
+              <w:textAlignment w:val="auto"/>
+              <w:rPr>
+                <w:rFonts w:ascii="Consolas" w:hAnsi="Consolas" w:cs="Consolas"/>
+                <w:sz w:val="19"/>
+                <w:szCs w:val="19"/>
+              </w:rPr>
+            </w:pPr>
+            <w:r>
+              <w:rPr>
+                <w:rFonts w:ascii="Consolas" w:hAnsi="Consolas" w:cs="Consolas"/>
+                <w:sz w:val="19"/>
+                <w:szCs w:val="19"/>
+              </w:rPr>
+              <w:t xml:space="preserve"> </w:t>
+            </w:r>
+          </w:p>
+          <w:p>
+            <w:pPr>
+              <w:overflowPunct/>
+              <w:textAlignment w:val="auto"/>
+              <w:rPr>
+                <w:rFonts w:ascii="Consolas" w:hAnsi="Consolas" w:cs="Consolas"/>
+                <w:sz w:val="19"/>
+                <w:szCs w:val="19"/>
+              </w:rPr>
+            </w:pPr>
+            <w:r>
+              <w:rPr>
+                <w:rFonts w:ascii="Consolas" w:hAnsi="Consolas" w:cs="Consolas"/>
+                <w:color w:val="0000FF"/>
+                <w:sz w:val="19"/>
+                <w:szCs w:val="19"/>
+              </w:rPr>
+              <w:t>GO</w:t>
+            </w:r>
+          </w:p>
+          <w:p>
+            <w:pPr>
+              <w:overflowPunct/>
+              <w:textAlignment w:val="auto"/>
+              <w:rPr>
+                <w:rFonts w:ascii="Consolas" w:hAnsi="Consolas" w:cs="Consolas"/>
+                <w:sz w:val="19"/>
+                <w:szCs w:val="19"/>
+              </w:rPr>
+            </w:pPr>
+          </w:p>
+          <w:p>
+            <w:pPr>
+              <w:overflowPunct/>
+              <w:textAlignment w:val="auto"/>
+              <w:rPr>
+                <w:rFonts w:ascii="Consolas" w:hAnsi="Consolas" w:cs="Consolas"/>
+                <w:sz w:val="19"/>
+                <w:szCs w:val="19"/>
+              </w:rPr>
+            </w:pPr>
+          </w:p>
+          <w:p>
+            <w:pPr>
+              <w:overflowPunct/>
+              <w:textAlignment w:val="auto"/>
+              <w:rPr>
+                <w:rFonts w:ascii="Consolas" w:hAnsi="Consolas" w:cs="Consolas"/>
+                <w:sz w:val="19"/>
+                <w:szCs w:val="19"/>
+              </w:rPr>
+            </w:pPr>
+            <w:r>
+              <w:rPr>
+                <w:rFonts w:ascii="Consolas" w:hAnsi="Consolas" w:cs="Consolas"/>
+                <w:color w:val="0000FF"/>
+                <w:sz w:val="19"/>
+                <w:szCs w:val="19"/>
+              </w:rPr>
+              <w:t>SELECT</w:t>
+            </w:r>
+            <w:r>
+              <w:rPr>
+                <w:rFonts w:ascii="Consolas" w:hAnsi="Consolas" w:cs="Consolas"/>
+                <w:sz w:val="19"/>
+                <w:szCs w:val="19"/>
+              </w:rPr>
+              <w:t xml:space="preserve"> </w:t>
+            </w:r>
+            <w:r>
+              <w:rPr>
+                <w:rFonts w:ascii="Consolas" w:hAnsi="Consolas" w:cs="Consolas"/>
+                <w:color w:val="008080"/>
+                <w:sz w:val="19"/>
+                <w:szCs w:val="19"/>
+              </w:rPr>
+              <w:t>CLR</w:t>
+            </w:r>
+            <w:r>
+              <w:rPr>
+                <w:rFonts w:ascii="Consolas" w:hAnsi="Consolas" w:cs="Consolas"/>
+                <w:color w:val="808080"/>
+                <w:sz w:val="19"/>
+                <w:szCs w:val="19"/>
+              </w:rPr>
+              <w:t>.*</w:t>
+            </w:r>
+          </w:p>
+          <w:p>
+            <w:pPr>
+              <w:overflowPunct/>
+              <w:textAlignment w:val="auto"/>
+              <w:rPr>
+                <w:rFonts w:ascii="Consolas" w:hAnsi="Consolas" w:cs="Consolas"/>
+                <w:sz w:val="19"/>
+                <w:szCs w:val="19"/>
+              </w:rPr>
+            </w:pPr>
+            <w:r>
+              <w:rPr>
+                <w:rFonts w:ascii="Consolas" w:hAnsi="Consolas" w:cs="Consolas"/>
+                <w:sz w:val="19"/>
+                <w:szCs w:val="19"/>
+              </w:rPr>
+              <w:t xml:space="preserve">  </w:t>
+            </w:r>
+            <w:r>
+              <w:rPr>
+                <w:rFonts w:ascii="Consolas" w:hAnsi="Consolas" w:cs="Consolas"/>
+                <w:color w:val="0000FF"/>
+                <w:sz w:val="19"/>
+                <w:szCs w:val="19"/>
+              </w:rPr>
+              <w:t>FROM</w:t>
+            </w:r>
+            <w:r>
+              <w:rPr>
+                <w:rFonts w:ascii="Consolas" w:hAnsi="Consolas" w:cs="Consolas"/>
+                <w:sz w:val="19"/>
+                <w:szCs w:val="19"/>
+              </w:rPr>
+              <w:t xml:space="preserve"> </w:t>
+            </w:r>
+            <w:r>
+              <w:rPr>
+                <w:rFonts w:ascii="Consolas" w:hAnsi="Consolas" w:cs="Consolas"/>
+                <w:color w:val="008080"/>
+                <w:sz w:val="19"/>
+                <w:szCs w:val="19"/>
+              </w:rPr>
+              <w:t>[EC]</w:t>
+            </w:r>
+            <w:r>
+              <w:rPr>
+                <w:rFonts w:ascii="Consolas" w:hAnsi="Consolas" w:cs="Consolas"/>
+                <w:color w:val="808080"/>
+                <w:sz w:val="19"/>
+                <w:szCs w:val="19"/>
+              </w:rPr>
+              <w:t>.</w:t>
+            </w:r>
+            <w:r>
+              <w:rPr>
+                <w:rFonts w:ascii="Consolas" w:hAnsi="Consolas" w:cs="Consolas"/>
+                <w:color w:val="008080"/>
+                <w:sz w:val="19"/>
+                <w:szCs w:val="19"/>
+              </w:rPr>
+              <w:t>[Coaching_Log]CL</w:t>
+            </w:r>
+            <w:r>
+              <w:rPr>
+                <w:rFonts w:ascii="Consolas" w:hAnsi="Consolas" w:cs="Consolas"/>
+                <w:sz w:val="19"/>
+                <w:szCs w:val="19"/>
+              </w:rPr>
+              <w:t xml:space="preserve"> </w:t>
+            </w:r>
+            <w:r>
+              <w:rPr>
+                <w:rFonts w:ascii="Consolas" w:hAnsi="Consolas" w:cs="Consolas"/>
+                <w:color w:val="808080"/>
+                <w:sz w:val="19"/>
+                <w:szCs w:val="19"/>
+              </w:rPr>
+              <w:t>JOIN</w:t>
+            </w:r>
+            <w:r>
+              <w:rPr>
+                <w:rFonts w:ascii="Consolas" w:hAnsi="Consolas" w:cs="Consolas"/>
+                <w:sz w:val="19"/>
+                <w:szCs w:val="19"/>
+              </w:rPr>
+              <w:t xml:space="preserve"> </w:t>
+            </w:r>
+            <w:r>
+              <w:rPr>
+                <w:rFonts w:ascii="Consolas" w:hAnsi="Consolas" w:cs="Consolas"/>
+                <w:color w:val="008080"/>
+                <w:sz w:val="19"/>
+                <w:szCs w:val="19"/>
+              </w:rPr>
+              <w:t>[EC]</w:t>
+            </w:r>
+            <w:r>
+              <w:rPr>
+                <w:rFonts w:ascii="Consolas" w:hAnsi="Consolas" w:cs="Consolas"/>
+                <w:color w:val="808080"/>
+                <w:sz w:val="19"/>
+                <w:szCs w:val="19"/>
+              </w:rPr>
+              <w:t>.</w:t>
+            </w:r>
+            <w:r>
+              <w:rPr>
+                <w:rFonts w:ascii="Consolas" w:hAnsi="Consolas" w:cs="Consolas"/>
+                <w:color w:val="008080"/>
+                <w:sz w:val="19"/>
+                <w:szCs w:val="19"/>
+              </w:rPr>
+              <w:t>[Coaching_Log_Reason]CLR</w:t>
+            </w:r>
+          </w:p>
+          <w:p>
+            <w:pPr>
+              <w:overflowPunct/>
+              <w:textAlignment w:val="auto"/>
+              <w:rPr>
+                <w:rFonts w:ascii="Consolas" w:hAnsi="Consolas" w:cs="Consolas"/>
+                <w:sz w:val="19"/>
+                <w:szCs w:val="19"/>
+              </w:rPr>
+            </w:pPr>
+            <w:r>
+              <w:rPr>
+                <w:rFonts w:ascii="Consolas" w:hAnsi="Consolas" w:cs="Consolas"/>
+                <w:sz w:val="19"/>
+                <w:szCs w:val="19"/>
+              </w:rPr>
+              <w:t xml:space="preserve">  </w:t>
+            </w:r>
+            <w:r>
+              <w:rPr>
+                <w:rFonts w:ascii="Consolas" w:hAnsi="Consolas" w:cs="Consolas"/>
+                <w:color w:val="0000FF"/>
+                <w:sz w:val="19"/>
+                <w:szCs w:val="19"/>
+              </w:rPr>
+              <w:t>ON</w:t>
+            </w:r>
+            <w:r>
+              <w:rPr>
+                <w:rFonts w:ascii="Consolas" w:hAnsi="Consolas" w:cs="Consolas"/>
+                <w:sz w:val="19"/>
+                <w:szCs w:val="19"/>
+              </w:rPr>
+              <w:t xml:space="preserve"> </w:t>
+            </w:r>
+            <w:r>
+              <w:rPr>
+                <w:rFonts w:ascii="Consolas" w:hAnsi="Consolas" w:cs="Consolas"/>
+                <w:color w:val="008080"/>
+                <w:sz w:val="19"/>
+                <w:szCs w:val="19"/>
+              </w:rPr>
+              <w:t>CL</w:t>
+            </w:r>
+            <w:r>
+              <w:rPr>
+                <w:rFonts w:ascii="Consolas" w:hAnsi="Consolas" w:cs="Consolas"/>
+                <w:color w:val="808080"/>
+                <w:sz w:val="19"/>
+                <w:szCs w:val="19"/>
+              </w:rPr>
+              <w:t>.</w:t>
+            </w:r>
+            <w:r>
+              <w:rPr>
+                <w:rFonts w:ascii="Consolas" w:hAnsi="Consolas" w:cs="Consolas"/>
+                <w:color w:val="008080"/>
+                <w:sz w:val="19"/>
+                <w:szCs w:val="19"/>
+              </w:rPr>
+              <w:t>CoachingID</w:t>
+            </w:r>
+            <w:r>
+              <w:rPr>
+                <w:rFonts w:ascii="Consolas" w:hAnsi="Consolas" w:cs="Consolas"/>
+                <w:sz w:val="19"/>
+                <w:szCs w:val="19"/>
+              </w:rPr>
+              <w:t xml:space="preserve"> </w:t>
+            </w:r>
+            <w:r>
+              <w:rPr>
+                <w:rFonts w:ascii="Consolas" w:hAnsi="Consolas" w:cs="Consolas"/>
+                <w:color w:val="808080"/>
+                <w:sz w:val="19"/>
+                <w:szCs w:val="19"/>
+              </w:rPr>
+              <w:t>=</w:t>
+            </w:r>
+            <w:r>
+              <w:rPr>
+                <w:rFonts w:ascii="Consolas" w:hAnsi="Consolas" w:cs="Consolas"/>
+                <w:sz w:val="19"/>
+                <w:szCs w:val="19"/>
+              </w:rPr>
+              <w:t xml:space="preserve"> </w:t>
+            </w:r>
+            <w:r>
+              <w:rPr>
+                <w:rFonts w:ascii="Consolas" w:hAnsi="Consolas" w:cs="Consolas"/>
+                <w:color w:val="008080"/>
+                <w:sz w:val="19"/>
+                <w:szCs w:val="19"/>
+              </w:rPr>
+              <w:t>CLR</w:t>
+            </w:r>
+            <w:r>
+              <w:rPr>
+                <w:rFonts w:ascii="Consolas" w:hAnsi="Consolas" w:cs="Consolas"/>
+                <w:color w:val="808080"/>
+                <w:sz w:val="19"/>
+                <w:szCs w:val="19"/>
+              </w:rPr>
+              <w:t>.</w:t>
+            </w:r>
+            <w:r>
+              <w:rPr>
+                <w:rFonts w:ascii="Consolas" w:hAnsi="Consolas" w:cs="Consolas"/>
+                <w:color w:val="008080"/>
+                <w:sz w:val="19"/>
+                <w:szCs w:val="19"/>
+              </w:rPr>
+              <w:t>CoachingID</w:t>
+            </w:r>
+          </w:p>
+          <w:p>
+            <w:pPr>
+              <w:overflowPunct/>
+              <w:textAlignment w:val="auto"/>
+              <w:rPr>
+                <w:rFonts w:ascii="Consolas" w:hAnsi="Consolas" w:cs="Consolas"/>
+                <w:sz w:val="19"/>
+                <w:szCs w:val="19"/>
+              </w:rPr>
+            </w:pPr>
+            <w:r>
+              <w:rPr>
+                <w:rFonts w:ascii="Consolas" w:hAnsi="Consolas" w:cs="Consolas"/>
+                <w:sz w:val="19"/>
+                <w:szCs w:val="19"/>
+              </w:rPr>
+              <w:lastRenderedPageBreak/>
+              <w:t xml:space="preserve">    </w:t>
+            </w:r>
+            <w:r>
+              <w:rPr>
+                <w:rFonts w:ascii="Consolas" w:hAnsi="Consolas" w:cs="Consolas"/>
+                <w:color w:val="0000FF"/>
+                <w:sz w:val="19"/>
+                <w:szCs w:val="19"/>
+              </w:rPr>
+              <w:t>WHERE</w:t>
+            </w:r>
+            <w:r>
+              <w:rPr>
+                <w:rFonts w:ascii="Consolas" w:hAnsi="Consolas" w:cs="Consolas"/>
+                <w:sz w:val="19"/>
+                <w:szCs w:val="19"/>
+              </w:rPr>
+              <w:t xml:space="preserve"> </w:t>
+            </w:r>
+            <w:r>
+              <w:rPr>
+                <w:rFonts w:ascii="Consolas" w:hAnsi="Consolas" w:cs="Consolas"/>
+                <w:color w:val="008080"/>
+                <w:sz w:val="19"/>
+                <w:szCs w:val="19"/>
+              </w:rPr>
+              <w:t>CL</w:t>
+            </w:r>
+            <w:r>
+              <w:rPr>
+                <w:rFonts w:ascii="Consolas" w:hAnsi="Consolas" w:cs="Consolas"/>
+                <w:color w:val="808080"/>
+                <w:sz w:val="19"/>
+                <w:szCs w:val="19"/>
+              </w:rPr>
+              <w:t>.</w:t>
+            </w:r>
+            <w:r>
+              <w:rPr>
+                <w:rFonts w:ascii="Consolas" w:hAnsi="Consolas" w:cs="Consolas"/>
+                <w:color w:val="008080"/>
+                <w:sz w:val="19"/>
+                <w:szCs w:val="19"/>
+              </w:rPr>
+              <w:t>SubmittedDate</w:t>
+            </w:r>
+            <w:r>
+              <w:rPr>
+                <w:rFonts w:ascii="Consolas" w:hAnsi="Consolas" w:cs="Consolas"/>
+                <w:sz w:val="19"/>
+                <w:szCs w:val="19"/>
+              </w:rPr>
+              <w:t xml:space="preserve"> </w:t>
+            </w:r>
+            <w:r>
+              <w:rPr>
+                <w:rFonts w:ascii="Consolas" w:hAnsi="Consolas" w:cs="Consolas"/>
+                <w:color w:val="808080"/>
+                <w:sz w:val="19"/>
+                <w:szCs w:val="19"/>
+              </w:rPr>
+              <w:t>between</w:t>
+            </w:r>
+            <w:r>
+              <w:rPr>
+                <w:rFonts w:ascii="Consolas" w:hAnsi="Consolas" w:cs="Consolas"/>
+                <w:sz w:val="19"/>
+                <w:szCs w:val="19"/>
+              </w:rPr>
+              <w:t xml:space="preserve"> </w:t>
+            </w:r>
+            <w:r>
+              <w:rPr>
+                <w:rFonts w:ascii="Consolas" w:hAnsi="Consolas" w:cs="Consolas"/>
+                <w:color w:val="FF0000"/>
+                <w:sz w:val="19"/>
+                <w:szCs w:val="19"/>
+              </w:rPr>
+              <w:t>'2018-11-28 00:00:00:000'</w:t>
+            </w:r>
+            <w:r>
+              <w:rPr>
+                <w:rFonts w:ascii="Consolas" w:hAnsi="Consolas" w:cs="Consolas"/>
+                <w:sz w:val="19"/>
+                <w:szCs w:val="19"/>
+              </w:rPr>
+              <w:t xml:space="preserve"> </w:t>
+            </w:r>
+            <w:r>
+              <w:rPr>
+                <w:rFonts w:ascii="Consolas" w:hAnsi="Consolas" w:cs="Consolas"/>
+                <w:color w:val="808080"/>
+                <w:sz w:val="19"/>
+                <w:szCs w:val="19"/>
+              </w:rPr>
+              <w:t>AND</w:t>
+            </w:r>
+            <w:r>
+              <w:rPr>
+                <w:rFonts w:ascii="Consolas" w:hAnsi="Consolas" w:cs="Consolas"/>
+                <w:sz w:val="19"/>
+                <w:szCs w:val="19"/>
+              </w:rPr>
+              <w:t xml:space="preserve"> </w:t>
+            </w:r>
+            <w:r>
+              <w:rPr>
+                <w:rFonts w:ascii="Consolas" w:hAnsi="Consolas" w:cs="Consolas"/>
+                <w:color w:val="FF0000"/>
+                <w:sz w:val="19"/>
+                <w:szCs w:val="19"/>
+              </w:rPr>
+              <w:t>'2018-12-04 23:00:00:000'</w:t>
+            </w:r>
+          </w:p>
+          <w:p>
+            <w:pPr>
+              <w:overflowPunct/>
+              <w:textAlignment w:val="auto"/>
+              <w:rPr>
+                <w:rFonts w:ascii="Consolas" w:hAnsi="Consolas" w:cs="Consolas"/>
+                <w:color w:val="808080"/>
+                <w:sz w:val="19"/>
+                <w:szCs w:val="19"/>
+              </w:rPr>
+            </w:pPr>
+            <w:r>
+              <w:rPr>
+                <w:rFonts w:ascii="Consolas" w:hAnsi="Consolas" w:cs="Consolas"/>
+                <w:sz w:val="19"/>
+                <w:szCs w:val="19"/>
+              </w:rPr>
+              <w:tab/>
+            </w:r>
+            <w:r>
+              <w:rPr>
+                <w:rFonts w:ascii="Consolas" w:hAnsi="Consolas" w:cs="Consolas"/>
+                <w:color w:val="808080"/>
+                <w:sz w:val="19"/>
+                <w:szCs w:val="19"/>
+              </w:rPr>
+              <w:t>AND</w:t>
+            </w:r>
+            <w:r>
+              <w:rPr>
+                <w:rFonts w:ascii="Consolas" w:hAnsi="Consolas" w:cs="Consolas"/>
+                <w:sz w:val="19"/>
+                <w:szCs w:val="19"/>
+              </w:rPr>
+              <w:t xml:space="preserve">  </w:t>
+            </w:r>
+            <w:r>
+              <w:rPr>
+                <w:rFonts w:ascii="Consolas" w:hAnsi="Consolas" w:cs="Consolas"/>
+                <w:color w:val="008080"/>
+                <w:sz w:val="19"/>
+                <w:szCs w:val="19"/>
+              </w:rPr>
+              <w:t>cl</w:t>
+            </w:r>
+            <w:r>
+              <w:rPr>
+                <w:rFonts w:ascii="Consolas" w:hAnsi="Consolas" w:cs="Consolas"/>
+                <w:color w:val="808080"/>
+                <w:sz w:val="19"/>
+                <w:szCs w:val="19"/>
+              </w:rPr>
+              <w:t>.</w:t>
+            </w:r>
+            <w:r>
+              <w:rPr>
+                <w:rFonts w:ascii="Consolas" w:hAnsi="Consolas" w:cs="Consolas"/>
+                <w:color w:val="008080"/>
+                <w:sz w:val="19"/>
+                <w:szCs w:val="19"/>
+              </w:rPr>
+              <w:t>SourceID</w:t>
+            </w:r>
+            <w:r>
+              <w:rPr>
+                <w:rFonts w:ascii="Consolas" w:hAnsi="Consolas" w:cs="Consolas"/>
+                <w:sz w:val="19"/>
+                <w:szCs w:val="19"/>
+              </w:rPr>
+              <w:t xml:space="preserve"> </w:t>
+            </w:r>
+            <w:r>
+              <w:rPr>
+                <w:rFonts w:ascii="Consolas" w:hAnsi="Consolas" w:cs="Consolas"/>
+                <w:color w:val="808080"/>
+                <w:sz w:val="19"/>
+                <w:szCs w:val="19"/>
+              </w:rPr>
+              <w:t>in</w:t>
+            </w:r>
+            <w:r>
+              <w:rPr>
+                <w:rFonts w:ascii="Consolas" w:hAnsi="Consolas" w:cs="Consolas"/>
+                <w:color w:val="0000FF"/>
+                <w:sz w:val="19"/>
+                <w:szCs w:val="19"/>
+              </w:rPr>
+              <w:t xml:space="preserve"> </w:t>
+            </w:r>
+            <w:r>
+              <w:rPr>
+                <w:rFonts w:ascii="Consolas" w:hAnsi="Consolas" w:cs="Consolas"/>
+                <w:color w:val="808080"/>
+                <w:sz w:val="19"/>
+                <w:szCs w:val="19"/>
+              </w:rPr>
+              <w:t>(</w:t>
+            </w:r>
+            <w:r>
+              <w:rPr>
+                <w:rFonts w:ascii="Consolas" w:hAnsi="Consolas" w:cs="Consolas"/>
+                <w:sz w:val="19"/>
+                <w:szCs w:val="19"/>
+              </w:rPr>
+              <w:t>211</w:t>
+            </w:r>
+            <w:r>
+              <w:rPr>
+                <w:rFonts w:ascii="Consolas" w:hAnsi="Consolas" w:cs="Consolas"/>
+                <w:color w:val="808080"/>
+                <w:sz w:val="19"/>
+                <w:szCs w:val="19"/>
+              </w:rPr>
+              <w:t>,</w:t>
+            </w:r>
+            <w:r>
+              <w:rPr>
+                <w:rFonts w:ascii="Consolas" w:hAnsi="Consolas" w:cs="Consolas"/>
+                <w:sz w:val="19"/>
+                <w:szCs w:val="19"/>
+              </w:rPr>
+              <w:t>222</w:t>
+            </w:r>
+            <w:r>
+              <w:rPr>
+                <w:rFonts w:ascii="Consolas" w:hAnsi="Consolas" w:cs="Consolas"/>
+                <w:color w:val="808080"/>
+                <w:sz w:val="19"/>
+                <w:szCs w:val="19"/>
+              </w:rPr>
+              <w:t>,</w:t>
+            </w:r>
+            <w:r>
+              <w:rPr>
+                <w:rFonts w:ascii="Consolas" w:hAnsi="Consolas" w:cs="Consolas"/>
+                <w:sz w:val="19"/>
+                <w:szCs w:val="19"/>
+              </w:rPr>
+              <w:t>223</w:t>
+            </w:r>
+            <w:r>
+              <w:rPr>
+                <w:rFonts w:ascii="Consolas" w:hAnsi="Consolas" w:cs="Consolas"/>
+                <w:color w:val="808080"/>
+                <w:sz w:val="19"/>
+                <w:szCs w:val="19"/>
+              </w:rPr>
+              <w:t>,</w:t>
+            </w:r>
+            <w:r>
+              <w:rPr>
+                <w:rFonts w:ascii="Consolas" w:hAnsi="Consolas" w:cs="Consolas"/>
+                <w:sz w:val="19"/>
+                <w:szCs w:val="19"/>
+              </w:rPr>
+              <w:t>224</w:t>
+            </w:r>
+            <w:r>
+              <w:rPr>
+                <w:rFonts w:ascii="Consolas" w:hAnsi="Consolas" w:cs="Consolas"/>
+                <w:color w:val="808080"/>
+                <w:sz w:val="19"/>
+                <w:szCs w:val="19"/>
+              </w:rPr>
+              <w:t>,</w:t>
+            </w:r>
+            <w:r>
+              <w:rPr>
+                <w:rFonts w:ascii="Consolas" w:hAnsi="Consolas" w:cs="Consolas"/>
+                <w:sz w:val="19"/>
+                <w:szCs w:val="19"/>
+              </w:rPr>
+              <w:t>230</w:t>
+            </w:r>
+            <w:r>
+              <w:rPr>
+                <w:rFonts w:ascii="Consolas" w:hAnsi="Consolas" w:cs="Consolas"/>
+                <w:color w:val="808080"/>
+                <w:sz w:val="19"/>
+                <w:szCs w:val="19"/>
+              </w:rPr>
+              <w:t>)</w:t>
+            </w:r>
+          </w:p>
+          <w:p>
+            <w:pPr>
+              <w:overflowPunct/>
+              <w:textAlignment w:val="auto"/>
+              <w:rPr>
+                <w:rFonts w:ascii="Consolas" w:hAnsi="Consolas" w:cs="Consolas"/>
+                <w:sz w:val="19"/>
+                <w:szCs w:val="19"/>
+              </w:rPr>
+            </w:pPr>
+          </w:p>
+          <w:p>
+            <w:r>
+              <w:rPr>
+                <w:rFonts w:ascii="Consolas" w:hAnsi="Consolas" w:cs="Consolas"/>
+                <w:sz w:val="19"/>
+                <w:szCs w:val="19"/>
+              </w:rPr>
+              <w:t>Dev_eCL_IQS_Scorecard_20181130.csv</w:t>
+            </w:r>
+          </w:p>
+        </w:tc>
+      </w:tr>
+    </w:tbl>
+    <w:p/>
+    <w:tbl>
+      <w:tblPr>
+        <w:tblW w:w="13500" w:type="dxa"/>
+        <w:tblInd w:w="-612" w:type="dxa"/>
+        <w:tblBorders>
+          <w:top w:val="double" w:sz="4" w:space="0" w:color="auto"/>
+          <w:left w:val="double" w:sz="4" w:space="0" w:color="auto"/>
+          <w:bottom w:val="double" w:sz="4" w:space="0" w:color="auto"/>
+          <w:right w:val="double" w:sz="4" w:space="0" w:color="auto"/>
+          <w:insideH w:val="single" w:sz="6" w:space="0" w:color="auto"/>
+          <w:insideV w:val="single" w:sz="6" w:space="0" w:color="auto"/>
+        </w:tblBorders>
+        <w:tblLayout w:type="fixed"/>
+        <w:tblLook w:val="0000" w:firstRow="0" w:lastRow="0" w:firstColumn="0" w:lastColumn="0" w:noHBand="0" w:noVBand="0"/>
+      </w:tblPr>
+      <w:tblGrid>
+        <w:gridCol w:w="900"/>
+        <w:gridCol w:w="3960"/>
+        <w:gridCol w:w="4500"/>
+        <w:gridCol w:w="1260"/>
+        <w:gridCol w:w="2880"/>
+      </w:tblGrid>
+      <w:tr>
+        <w:trPr>
+          <w:cantSplit/>
+          <w:tblHeader/>
+        </w:trPr>
+        <w:tc>
+          <w:tcPr>
+            <w:tcW w:w="900" w:type="dxa"/>
+            <w:shd w:val="clear" w:color="auto" w:fill="A6A6A6"/>
+          </w:tcPr>
+          <w:p>
+            <w:pPr>
+              <w:rPr>
+                <w:i/>
+              </w:rPr>
+            </w:pPr>
+            <w:r>
+              <w:t>TEST#</w:t>
+            </w:r>
+          </w:p>
+        </w:tc>
+        <w:tc>
+          <w:tcPr>
+            <w:tcW w:w="3960" w:type="dxa"/>
+            <w:shd w:val="clear" w:color="auto" w:fill="A6A6A6"/>
+          </w:tcPr>
+          <w:p>
+            <w:pPr>
+              <w:rPr>
+                <w:i/>
+              </w:rPr>
+            </w:pPr>
+            <w:r>
+              <w:t>ACTION</w:t>
+            </w:r>
+          </w:p>
+        </w:tc>
+        <w:tc>
+          <w:tcPr>
+            <w:tcW w:w="4500" w:type="dxa"/>
+            <w:shd w:val="clear" w:color="auto" w:fill="A6A6A6"/>
+          </w:tcPr>
+          <w:p>
+            <w:pPr>
+              <w:rPr>
+                <w:i/>
+              </w:rPr>
+            </w:pPr>
+            <w:r>
+              <w:t xml:space="preserve">EXPECTED RESULTS </w:t>
+            </w:r>
+          </w:p>
+        </w:tc>
+        <w:tc>
+          <w:tcPr>
+            <w:tcW w:w="1260" w:type="dxa"/>
+            <w:shd w:val="clear" w:color="auto" w:fill="A6A6A6"/>
+          </w:tcPr>
+          <w:p>
+            <w:pPr>
+              <w:rPr>
+                <w:i/>
+              </w:rPr>
+            </w:pPr>
+            <w:r>
+              <w:t>RESULTS</w:t>
+            </w:r>
+          </w:p>
+          <w:p>
+            <w:pPr>
+              <w:rPr>
+                <w:i/>
+              </w:rPr>
+            </w:pPr>
+            <w:r>
+              <w:t>P/F/I</w:t>
+            </w:r>
+          </w:p>
+        </w:tc>
+        <w:tc>
+          <w:tcPr>
+            <w:tcW w:w="2880" w:type="dxa"/>
+            <w:shd w:val="clear" w:color="auto" w:fill="A6A6A6"/>
+          </w:tcPr>
+          <w:p>
+            <w:pPr>
+              <w:rPr>
+                <w:i/>
+              </w:rPr>
+            </w:pPr>
+            <w:r>
+              <w:t>COMMENTS</w:t>
+            </w:r>
+          </w:p>
+        </w:tc>
+      </w:tr>
+      <w:tr>
+        <w:trPr>
+          <w:cantSplit/>
+        </w:trPr>
+        <w:tc>
+          <w:tcPr>
+            <w:tcW w:w="900" w:type="dxa"/>
+          </w:tcPr>
+          <w:p>
+            <w:pPr>
+              <w:rPr>
+                <w:rFonts w:asciiTheme="minorHAnsi" w:hAnsiTheme="minorHAnsi"/>
+                <w:bCs/>
+              </w:rPr>
+            </w:pPr>
+            <w:r>
+              <w:rPr>
+                <w:rFonts w:asciiTheme="minorHAnsi" w:hAnsiTheme="minorHAnsi"/>
+                <w:bCs/>
+              </w:rPr>
+              <w:t>12.</w:t>
+            </w:r>
+            <w:r>
+              <w:rPr>
+                <w:rFonts w:asciiTheme="minorHAnsi" w:hAnsiTheme="minorHAnsi"/>
+                <w:bCs/>
+              </w:rPr>
+              <w:t>1</w:t>
+            </w:r>
+          </w:p>
+        </w:tc>
+        <w:tc>
+          <w:tcPr>
+            <w:tcW w:w="3960" w:type="dxa"/>
+          </w:tcPr>
+          <w:p>
+            <w:pPr>
+              <w:rPr>
+                <w:noProof/>
+              </w:rPr>
+            </w:pPr>
+            <w:r>
+              <w:rPr>
+                <w:bCs/>
+              </w:rPr>
+              <w:t xml:space="preserve">Run sql agent Job </w:t>
+            </w:r>
+            <w:r>
+              <w:rPr>
+                <w:noProof/>
+              </w:rPr>
+              <w:t xml:space="preserve"> </w:t>
+            </w:r>
+          </w:p>
+          <w:p>
+            <w:r>
+              <w:rPr>
+                <w:noProof/>
+              </w:rPr>
+              <w:t>Right click on job CoachingQualityLoad</w:t>
+            </w:r>
+          </w:p>
+        </w:tc>
+        <w:tc>
+          <w:tcPr>
+            <w:tcW w:w="4500" w:type="dxa"/>
+          </w:tcPr>
+          <w:p>
+            <w:r>
+              <w:t xml:space="preserve">Job completes successfully and loads quality records </w:t>
+            </w:r>
+          </w:p>
+        </w:tc>
+        <w:tc>
+          <w:tcPr>
+            <w:tcW w:w="1260" w:type="dxa"/>
+          </w:tcPr>
+          <w:p>
+            <w:pPr>
+              <w:rPr>
+                <w:rFonts w:asciiTheme="minorHAnsi" w:hAnsiTheme="minorHAnsi"/>
+                <w:bCs/>
+              </w:rPr>
+            </w:pPr>
+            <w:r>
+              <w:rPr>
+                <w:rFonts w:asciiTheme="minorHAnsi" w:hAnsiTheme="minorHAnsi"/>
+                <w:bCs/>
+              </w:rPr>
+              <w:t>P</w:t>
+            </w:r>
+          </w:p>
+        </w:tc>
+        <w:tc>
+          <w:tcPr>
+            <w:tcW w:w="2880" w:type="dxa"/>
+          </w:tcPr>
+          <w:p>
+            <w:pPr>
+              <w:rPr>
+                <w:rFonts w:asciiTheme="minorHAnsi" w:hAnsiTheme="minorHAnsi"/>
+                <w:bCs/>
+              </w:rPr>
+            </w:pPr>
+          </w:p>
+        </w:tc>
+      </w:tr>
+    </w:tbl>
+    <w:p/>
     <w:p/>
     <w:p/>
     <w:p/>
@@ -39874,7 +42004,7 @@
         <w:sz w:val="18"/>
         <w:szCs w:val="18"/>
       </w:rPr>
-      <w:t>1</w:t>
+      <w:t>3</w:t>
     </w:r>
     <w:r>
       <w:rPr>
@@ -39923,7 +42053,7 @@
         <w:sz w:val="18"/>
         <w:szCs w:val="18"/>
       </w:rPr>
-      <w:t>37</w:t>
+      <w:t>38</w:t>
     </w:r>
     <w:r>
       <w:rPr>
@@ -40371,6 +42501,122 @@
   <w:abstractNum w:abstractNumId="2" w15:restartNumberingAfterBreak="0">
     <w:nsid w:val="388921D8"/>
     <w:multiLevelType w:val="hybridMultilevel"/>
+    <w:tmpl w:val="404E3C9E"/>
+    <w:lvl w:ilvl="0" w:tplc="0409000F">
+      <w:start w:val="1"/>
+      <w:numFmt w:val="decimal"/>
+      <w:lvlText w:val="%1."/>
+      <w:lvlJc w:val="left"/>
+      <w:pPr>
+        <w:tabs>
+          <w:tab w:val="num" w:pos="720"/>
+        </w:tabs>
+        <w:ind w:left="720" w:hanging="360"/>
+      </w:pPr>
+    </w:lvl>
+    <w:lvl w:ilvl="1" w:tplc="4056895E">
+      <w:start w:val="1"/>
+      <w:numFmt w:val="decimal"/>
+      <w:lvlText w:val="%2."/>
+      <w:lvlJc w:val="left"/>
+      <w:pPr>
+        <w:tabs>
+          <w:tab w:val="num" w:pos="1440"/>
+        </w:tabs>
+        <w:ind w:left="1440" w:hanging="360"/>
+      </w:pPr>
+      <w:rPr>
+        <w:rFonts w:hint="default"/>
+      </w:rPr>
+    </w:lvl>
+    <w:lvl w:ilvl="2" w:tplc="0409001B" w:tentative="1">
+      <w:start w:val="1"/>
+      <w:numFmt w:val="lowerRoman"/>
+      <w:lvlText w:val="%3."/>
+      <w:lvlJc w:val="right"/>
+      <w:pPr>
+        <w:tabs>
+          <w:tab w:val="num" w:pos="2160"/>
+        </w:tabs>
+        <w:ind w:left="2160" w:hanging="180"/>
+      </w:pPr>
+    </w:lvl>
+    <w:lvl w:ilvl="3" w:tplc="0409000F" w:tentative="1">
+      <w:start w:val="1"/>
+      <w:numFmt w:val="decimal"/>
+      <w:lvlText w:val="%4."/>
+      <w:lvlJc w:val="left"/>
+      <w:pPr>
+        <w:tabs>
+          <w:tab w:val="num" w:pos="2880"/>
+        </w:tabs>
+        <w:ind w:left="2880" w:hanging="360"/>
+      </w:pPr>
+    </w:lvl>
+    <w:lvl w:ilvl="4" w:tplc="04090019" w:tentative="1">
+      <w:start w:val="1"/>
+      <w:numFmt w:val="lowerLetter"/>
+      <w:lvlText w:val="%5."/>
+      <w:lvlJc w:val="left"/>
+      <w:pPr>
+        <w:tabs>
+          <w:tab w:val="num" w:pos="3600"/>
+        </w:tabs>
+        <w:ind w:left="3600" w:hanging="360"/>
+      </w:pPr>
+    </w:lvl>
+    <w:lvl w:ilvl="5" w:tplc="0409001B" w:tentative="1">
+      <w:start w:val="1"/>
+      <w:numFmt w:val="lowerRoman"/>
+      <w:lvlText w:val="%6."/>
+      <w:lvlJc w:val="right"/>
+      <w:pPr>
+        <w:tabs>
+          <w:tab w:val="num" w:pos="4320"/>
+        </w:tabs>
+        <w:ind w:left="4320" w:hanging="180"/>
+      </w:pPr>
+    </w:lvl>
+    <w:lvl w:ilvl="6" w:tplc="0409000F" w:tentative="1">
+      <w:start w:val="1"/>
+      <w:numFmt w:val="decimal"/>
+      <w:lvlText w:val="%7."/>
+      <w:lvlJc w:val="left"/>
+      <w:pPr>
+        <w:tabs>
+          <w:tab w:val="num" w:pos="5040"/>
+        </w:tabs>
+        <w:ind w:left="5040" w:hanging="360"/>
+      </w:pPr>
+    </w:lvl>
+    <w:lvl w:ilvl="7" w:tplc="04090019" w:tentative="1">
+      <w:start w:val="1"/>
+      <w:numFmt w:val="lowerLetter"/>
+      <w:lvlText w:val="%8."/>
+      <w:lvlJc w:val="left"/>
+      <w:pPr>
+        <w:tabs>
+          <w:tab w:val="num" w:pos="5760"/>
+        </w:tabs>
+        <w:ind w:left="5760" w:hanging="360"/>
+      </w:pPr>
+    </w:lvl>
+    <w:lvl w:ilvl="8" w:tplc="0409001B" w:tentative="1">
+      <w:start w:val="1"/>
+      <w:numFmt w:val="lowerRoman"/>
+      <w:lvlText w:val="%9."/>
+      <w:lvlJc w:val="right"/>
+      <w:pPr>
+        <w:tabs>
+          <w:tab w:val="num" w:pos="6480"/>
+        </w:tabs>
+        <w:ind w:left="6480" w:hanging="180"/>
+      </w:pPr>
+    </w:lvl>
+  </w:abstractNum>
+  <w:abstractNum w:abstractNumId="3" w15:restartNumberingAfterBreak="0">
+    <w:nsid w:val="430D0DE4"/>
+    <w:multiLevelType w:val="hybridMultilevel"/>
     <w:tmpl w:val="38D25944"/>
     <w:lvl w:ilvl="0" w:tplc="0409000F">
       <w:start w:val="1"/>
@@ -40484,7 +42730,7 @@
       </w:pPr>
     </w:lvl>
   </w:abstractNum>
-  <w:abstractNum w:abstractNumId="3" w15:restartNumberingAfterBreak="0">
+  <w:abstractNum w:abstractNumId="4" w15:restartNumberingAfterBreak="0">
     <w:nsid w:val="4572714A"/>
     <w:multiLevelType w:val="hybridMultilevel"/>
     <w:tmpl w:val="511896A4"/>
@@ -40600,7 +42846,7 @@
       </w:pPr>
     </w:lvl>
   </w:abstractNum>
-  <w:abstractNum w:abstractNumId="4" w15:restartNumberingAfterBreak="0">
+  <w:abstractNum w:abstractNumId="5" w15:restartNumberingAfterBreak="0">
     <w:nsid w:val="4C9B20E6"/>
     <w:multiLevelType w:val="hybridMultilevel"/>
     <w:tmpl w:val="126AE5BC"/>
@@ -40712,7 +42958,7 @@
       </w:rPr>
     </w:lvl>
   </w:abstractNum>
-  <w:abstractNum w:abstractNumId="5" w15:restartNumberingAfterBreak="0">
+  <w:abstractNum w:abstractNumId="6" w15:restartNumberingAfterBreak="0">
     <w:nsid w:val="522114A7"/>
     <w:multiLevelType w:val="hybridMultilevel"/>
     <w:tmpl w:val="0AB067B6"/>
@@ -40825,7 +43071,7 @@
       </w:rPr>
     </w:lvl>
   </w:abstractNum>
-  <w:abstractNum w:abstractNumId="6" w15:restartNumberingAfterBreak="0">
+  <w:abstractNum w:abstractNumId="7" w15:restartNumberingAfterBreak="0">
     <w:nsid w:val="53F53561"/>
     <w:multiLevelType w:val="hybridMultilevel"/>
     <w:tmpl w:val="DC788B10"/>
@@ -40915,25 +43161,28 @@
     </w:lvl>
   </w:abstractNum>
   <w:num w:numId="1">
-    <w:abstractNumId w:val="4"/>
+    <w:abstractNumId w:val="5"/>
   </w:num>
   <w:num w:numId="2">
     <w:abstractNumId w:val="2"/>
   </w:num>
   <w:num w:numId="3">
-    <w:abstractNumId w:val="6"/>
+    <w:abstractNumId w:val="7"/>
   </w:num>
   <w:num w:numId="4">
-    <w:abstractNumId w:val="5"/>
+    <w:abstractNumId w:val="6"/>
   </w:num>
   <w:num w:numId="5">
     <w:abstractNumId w:val="1"/>
   </w:num>
   <w:num w:numId="6">
-    <w:abstractNumId w:val="3"/>
+    <w:abstractNumId w:val="4"/>
   </w:num>
   <w:num w:numId="7">
     <w:abstractNumId w:val="0"/>
+  </w:num>
+  <w:num w:numId="8">
+    <w:abstractNumId w:val="3"/>
   </w:num>
   <w:numIdMacAtCleanup w:val="4"/>
 </w:numbering>
@@ -42223,7 +44472,7 @@
 </file>
 
 <file path=customXml/itemProps1.xml><?xml version="1.0" encoding="utf-8"?>
-<ds:datastoreItem xmlns:ds="http://schemas.openxmlformats.org/officeDocument/2006/customXml" ds:itemID="{7DE36D58-4147-4F57-AAB9-A2426D600B97}">
+<ds:datastoreItem xmlns:ds="http://schemas.openxmlformats.org/officeDocument/2006/customXml" ds:itemID="{E7E7D849-D646-4331-A235-BEC30B6FFED8}">
   <ds:schemaRefs>
     <ds:schemaRef ds:uri="http://schemas.openxmlformats.org/officeDocument/2006/bibliography"/>
   </ds:schemaRefs>

</xml_diff>